<commit_message>
chore(testing): learn about Junit pre-requisites and how to set up a simple test
</commit_message>
<xml_diff>
--- a/testing/junit.docx
+++ b/testing/junit.docx
@@ -7,7 +7,7 @@
         <w:pStyle w:val="Title"/>
       </w:pPr>
       <w:r>
-        <w:t>Junit</w:t>
+        <w:t>Introduction to Unit Tests and Junit</w:t>
       </w:r>
     </w:p>
     <w:p/>
@@ -47,43 +47,7 @@
           <w:sz w:val="20"/>
           <w:szCs w:val="20"/>
         </w:rPr>
-        <w:t>for developing unit tests in</w:t>
-      </w:r>
-      <w:r>
-        <w:rPr>
-          <w:rFonts w:ascii="NewBaskerville-Roman" w:hAnsi="NewBaskerville-Roman" w:cs="NewBaskerville-Roman"/>
-          <w:color w:val="262626"/>
-          <w:sz w:val="20"/>
-          <w:szCs w:val="20"/>
-        </w:rPr>
-        <w:t xml:space="preserve"> </w:t>
-      </w:r>
-      <w:r>
-        <w:rPr>
-          <w:rFonts w:ascii="NewBaskerville-Roman" w:hAnsi="NewBaskerville-Roman" w:cs="NewBaskerville-Roman"/>
-          <w:color w:val="262626"/>
-          <w:sz w:val="20"/>
-          <w:szCs w:val="20"/>
-        </w:rPr>
-        <w:t>Java.</w:t>
-      </w:r>
-      <w:r>
-        <w:rPr>
-          <w:rFonts w:ascii="NewBaskerville-Roman" w:hAnsi="NewBaskerville-Roman" w:cs="NewBaskerville-Roman"/>
-          <w:color w:val="262626"/>
-          <w:sz w:val="20"/>
-          <w:szCs w:val="20"/>
-        </w:rPr>
-        <w:t xml:space="preserve"> </w:t>
-      </w:r>
-      <w:r>
-        <w:rPr>
-          <w:rFonts w:ascii="NewBaskerville-Roman" w:hAnsi="NewBaskerville-Roman" w:cs="NewBaskerville-Roman"/>
-          <w:color w:val="262626"/>
-          <w:sz w:val="20"/>
-          <w:szCs w:val="20"/>
-        </w:rPr>
-        <w:t xml:space="preserve">the </w:t>
+        <w:t xml:space="preserve">for developing unit tests in Java. the </w:t>
       </w:r>
       <w:r>
         <w:rPr>
@@ -220,74 +184,16 @@
           <w:sz w:val="20"/>
           <w:szCs w:val="20"/>
         </w:rPr>
-        <w:t>a test that</w:t>
-      </w:r>
-      <w:r>
-        <w:rPr>
-          <w:rFonts w:ascii="NewBaskerville-Roman" w:hAnsi="NewBaskerville-Roman" w:cs="NewBaskerville-Roman"/>
-          <w:b/>
-          <w:bCs/>
-          <w:color w:val="262626"/>
-          <w:sz w:val="20"/>
-          <w:szCs w:val="20"/>
-        </w:rPr>
-        <w:t xml:space="preserve"> </w:t>
-      </w:r>
-      <w:r>
-        <w:rPr>
-          <w:rFonts w:ascii="NewBaskerville-Roman" w:hAnsi="NewBaskerville-Roman" w:cs="NewBaskerville-Roman"/>
-          <w:b/>
-          <w:bCs/>
-          <w:color w:val="262626"/>
-          <w:sz w:val="20"/>
-          <w:szCs w:val="20"/>
-        </w:rPr>
-        <w:t>examines a single unit in isolation from other units</w:t>
-      </w:r>
-      <w:r>
-        <w:rPr>
-          <w:rFonts w:ascii="NewBaskerville-Roman" w:hAnsi="NewBaskerville-Roman" w:cs="NewBaskerville-Roman"/>
-          <w:color w:val="262626"/>
-          <w:sz w:val="20"/>
-          <w:szCs w:val="20"/>
-        </w:rPr>
-        <w:t>. We focus on the type of small,</w:t>
-      </w:r>
-      <w:r>
-        <w:rPr>
-          <w:rFonts w:ascii="NewBaskerville-Roman" w:hAnsi="NewBaskerville-Roman" w:cs="NewBaskerville-Roman"/>
-          <w:color w:val="262626"/>
-          <w:sz w:val="20"/>
-          <w:szCs w:val="20"/>
-        </w:rPr>
-        <w:t xml:space="preserve"> </w:t>
-      </w:r>
-      <w:r>
-        <w:rPr>
-          <w:rFonts w:ascii="NewBaskerville-Roman" w:hAnsi="NewBaskerville-Roman" w:cs="NewBaskerville-Roman"/>
-          <w:color w:val="262626"/>
-          <w:sz w:val="20"/>
-          <w:szCs w:val="20"/>
-        </w:rPr>
-        <w:t>incremental test that programmers apply to their own code. Sometimes, these tests</w:t>
-      </w:r>
-      <w:r>
-        <w:rPr>
-          <w:rFonts w:ascii="NewBaskerville-Roman" w:hAnsi="NewBaskerville-Roman" w:cs="NewBaskerville-Roman"/>
-          <w:color w:val="262626"/>
-          <w:sz w:val="20"/>
-          <w:szCs w:val="20"/>
-        </w:rPr>
-        <w:t xml:space="preserve"> </w:t>
-      </w:r>
-      <w:r>
-        <w:rPr>
-          <w:rFonts w:ascii="NewBaskerville-Roman" w:hAnsi="NewBaskerville-Roman" w:cs="NewBaskerville-Roman"/>
-          <w:color w:val="262626"/>
-          <w:sz w:val="20"/>
-          <w:szCs w:val="20"/>
-        </w:rPr>
-        <w:t xml:space="preserve">are called </w:t>
+        <w:t>a test that examines a single unit in isolation from other units</w:t>
+      </w:r>
+      <w:r>
+        <w:rPr>
+          <w:rFonts w:ascii="NewBaskerville-Roman" w:hAnsi="NewBaskerville-Roman" w:cs="NewBaskerville-Roman"/>
+          <w:color w:val="262626"/>
+          <w:sz w:val="20"/>
+          <w:szCs w:val="20"/>
+        </w:rPr>
+        <w:t xml:space="preserve">. We focus on the type of small, incremental test that programmers apply to their own code. Sometimes, these tests are called </w:t>
       </w:r>
       <w:r>
         <w:rPr>
@@ -331,29 +237,7 @@
           <w:sz w:val="20"/>
           <w:szCs w:val="20"/>
         </w:rPr>
-        <w:t>quality-assurance or customer</w:t>
-      </w:r>
-      <w:r>
-        <w:rPr>
-          <w:rFonts w:ascii="NewBaskerville-Roman" w:hAnsi="NewBaskerville-Roman" w:cs="NewBaskerville-Roman"/>
-          <w:b/>
-          <w:bCs/>
-          <w:color w:val="262626"/>
-          <w:sz w:val="20"/>
-          <w:szCs w:val="20"/>
-        </w:rPr>
-        <w:t xml:space="preserve"> </w:t>
-      </w:r>
-      <w:r>
-        <w:rPr>
-          <w:rFonts w:ascii="NewBaskerville-Roman" w:hAnsi="NewBaskerville-Roman" w:cs="NewBaskerville-Roman"/>
-          <w:b/>
-          <w:bCs/>
-          <w:color w:val="262626"/>
-          <w:sz w:val="20"/>
-          <w:szCs w:val="20"/>
-        </w:rPr>
-        <w:t>tests</w:t>
+        <w:t>quality-assurance or customer tests</w:t>
       </w:r>
       <w:r>
         <w:rPr>
@@ -419,25 +303,7 @@
           <w:sz w:val="20"/>
           <w:szCs w:val="20"/>
         </w:rPr>
-        <w:t xml:space="preserve"> of a typical unit test from the perspective of this</w:t>
-      </w:r>
-      <w:r>
-        <w:rPr>
-          <w:rFonts w:ascii="NewBaskerville-Roman" w:hAnsi="NewBaskerville-Roman" w:cs="NewBaskerville-Roman"/>
-          <w:color w:val="262626"/>
-          <w:sz w:val="20"/>
-          <w:szCs w:val="20"/>
-        </w:rPr>
-        <w:t xml:space="preserve"> </w:t>
-      </w:r>
-      <w:r>
-        <w:rPr>
-          <w:rFonts w:ascii="NewBaskerville-Roman" w:hAnsi="NewBaskerville-Roman" w:cs="NewBaskerville-Roman"/>
-          <w:color w:val="262626"/>
-          <w:sz w:val="20"/>
-          <w:szCs w:val="20"/>
-        </w:rPr>
-        <w:t xml:space="preserve">book: “Confirms that the method </w:t>
+        <w:t xml:space="preserve"> of a typical unit test from the perspective of this book: “Confirms that the method </w:t>
       </w:r>
       <w:r>
         <w:rPr>
@@ -457,25 +323,7 @@
           <w:sz w:val="20"/>
           <w:szCs w:val="20"/>
         </w:rPr>
-        <w:t xml:space="preserve"> and that the</w:t>
-      </w:r>
-      <w:r>
-        <w:rPr>
-          <w:rFonts w:ascii="NewBaskerville-Roman" w:hAnsi="NewBaskerville-Roman" w:cs="NewBaskerville-Roman"/>
-          <w:color w:val="262626"/>
-          <w:sz w:val="20"/>
-          <w:szCs w:val="20"/>
-        </w:rPr>
-        <w:t xml:space="preserve"> </w:t>
-      </w:r>
-      <w:r>
-        <w:rPr>
-          <w:rFonts w:ascii="NewBaskerville-Roman" w:hAnsi="NewBaskerville-Roman" w:cs="NewBaskerville-Roman"/>
-          <w:color w:val="262626"/>
-          <w:sz w:val="20"/>
-          <w:szCs w:val="20"/>
-        </w:rPr>
-        <w:t xml:space="preserve">method returns the expected value for each input.” This description asks us to </w:t>
+        <w:t xml:space="preserve"> and that the method returns the expected value for each input.” This description asks us to </w:t>
       </w:r>
       <w:r>
         <w:rPr>
@@ -486,29 +334,7 @@
           <w:sz w:val="20"/>
           <w:szCs w:val="20"/>
         </w:rPr>
-        <w:t>test the</w:t>
-      </w:r>
-      <w:r>
-        <w:rPr>
-          <w:rFonts w:ascii="NewBaskerville-Roman" w:hAnsi="NewBaskerville-Roman" w:cs="NewBaskerville-Roman"/>
-          <w:b/>
-          <w:bCs/>
-          <w:color w:val="262626"/>
-          <w:sz w:val="20"/>
-          <w:szCs w:val="20"/>
-        </w:rPr>
-        <w:t xml:space="preserve"> </w:t>
-      </w:r>
-      <w:r>
-        <w:rPr>
-          <w:rFonts w:ascii="NewBaskerville-Roman" w:hAnsi="NewBaskerville-Roman" w:cs="NewBaskerville-Roman"/>
-          <w:b/>
-          <w:bCs/>
-          <w:color w:val="262626"/>
-          <w:sz w:val="20"/>
-          <w:szCs w:val="20"/>
-        </w:rPr>
-        <w:t>behavior of a method through its interface</w:t>
+        <w:t>test the behavior of a method through its interface</w:t>
       </w:r>
       <w:r>
         <w:rPr>
@@ -574,25 +400,7 @@
           <w:sz w:val="20"/>
           <w:szCs w:val="20"/>
         </w:rPr>
-        <w:t>—A test that examines the behavior of a distinct unit of</w:t>
-      </w:r>
-      <w:r>
-        <w:rPr>
-          <w:rFonts w:ascii="NewBaskerville-Roman" w:hAnsi="NewBaskerville-Roman" w:cs="NewBaskerville-Roman"/>
-          <w:color w:val="262626"/>
-          <w:sz w:val="20"/>
-          <w:szCs w:val="20"/>
-        </w:rPr>
-        <w:t xml:space="preserve"> </w:t>
-      </w:r>
-      <w:r>
-        <w:rPr>
-          <w:rFonts w:ascii="NewBaskerville-Roman" w:hAnsi="NewBaskerville-Roman" w:cs="NewBaskerville-Roman"/>
-          <w:color w:val="262626"/>
-          <w:sz w:val="20"/>
-          <w:szCs w:val="20"/>
-        </w:rPr>
-        <w:t xml:space="preserve">work. A </w:t>
+        <w:t xml:space="preserve">—A test that examines the behavior of a distinct unit of work. A </w:t>
       </w:r>
       <w:r>
         <w:rPr>
@@ -632,25 +440,7 @@
           <w:sz w:val="20"/>
           <w:szCs w:val="20"/>
         </w:rPr>
-        <w:t xml:space="preserve"> on the completion</w:t>
-      </w:r>
-      <w:r>
-        <w:rPr>
-          <w:rFonts w:ascii="NewBaskerville-Roman" w:hAnsi="NewBaskerville-Roman" w:cs="NewBaskerville-Roman"/>
-          <w:color w:val="262626"/>
-          <w:sz w:val="20"/>
-          <w:szCs w:val="20"/>
-        </w:rPr>
-        <w:t xml:space="preserve"> </w:t>
-      </w:r>
-      <w:r>
-        <w:rPr>
-          <w:rFonts w:ascii="NewBaskerville-Roman" w:hAnsi="NewBaskerville-Roman" w:cs="NewBaskerville-Roman"/>
-          <w:color w:val="262626"/>
-          <w:sz w:val="20"/>
-          <w:szCs w:val="20"/>
-        </w:rPr>
-        <w:t xml:space="preserve">of any other task. </w:t>
+        <w:t xml:space="preserve"> on the completion of any other task. </w:t>
       </w:r>
       <w:r>
         <w:rPr>
@@ -681,29 +471,7 @@
           <w:sz w:val="20"/>
           <w:szCs w:val="20"/>
         </w:rPr>
-        <w:t>the distinct unit of work is often,</w:t>
-      </w:r>
-      <w:r>
-        <w:rPr>
-          <w:rFonts w:ascii="NewBaskerville-Roman" w:hAnsi="NewBaskerville-Roman" w:cs="NewBaskerville-Roman"/>
-          <w:b/>
-          <w:bCs/>
-          <w:color w:val="262626"/>
-          <w:sz w:val="20"/>
-          <w:szCs w:val="20"/>
-        </w:rPr>
-        <w:t xml:space="preserve"> </w:t>
-      </w:r>
-      <w:r>
-        <w:rPr>
-          <w:rFonts w:ascii="NewBaskerville-Roman" w:hAnsi="NewBaskerville-Roman" w:cs="NewBaskerville-Roman"/>
-          <w:b/>
-          <w:bCs/>
-          <w:color w:val="262626"/>
-          <w:sz w:val="20"/>
-          <w:szCs w:val="20"/>
-        </w:rPr>
-        <w:t>but not always, a single method</w:t>
+        <w:t>the distinct unit of work is often, but not always, a single method</w:t>
       </w:r>
       <w:r>
         <w:rPr>
@@ -781,16 +549,7 @@
           <w:sz w:val="20"/>
           <w:szCs w:val="20"/>
         </w:rPr>
-        <w:t xml:space="preserve"> </w:t>
-      </w:r>
-      <w:r>
-        <w:rPr>
-          <w:rFonts w:ascii="NewBaskerville-Roman" w:hAnsi="NewBaskerville-Roman" w:cs="NewBaskerville-Roman"/>
-          <w:color w:val="262626"/>
-          <w:sz w:val="20"/>
-          <w:szCs w:val="20"/>
-        </w:rPr>
-        <w:t xml:space="preserve">examine </w:t>
+        <w:t xml:space="preserve"> examine </w:t>
       </w:r>
       <w:r>
         <w:rPr>
@@ -847,25 +606,7 @@
           <w:sz w:val="20"/>
           <w:szCs w:val="20"/>
         </w:rPr>
-        <w:t>Unit tests often focus on testing whether a method is following the terms of its API</w:t>
-      </w:r>
-      <w:r>
-        <w:rPr>
-          <w:rFonts w:ascii="NewBaskerville-Roman" w:hAnsi="NewBaskerville-Roman" w:cs="NewBaskerville-Roman"/>
-          <w:color w:val="262626"/>
-          <w:sz w:val="20"/>
-          <w:szCs w:val="20"/>
-        </w:rPr>
-        <w:t xml:space="preserve"> </w:t>
-      </w:r>
-      <w:r>
-        <w:rPr>
-          <w:rFonts w:ascii="NewBaskerville-Roman" w:hAnsi="NewBaskerville-Roman" w:cs="NewBaskerville-Roman"/>
-          <w:color w:val="262626"/>
-          <w:sz w:val="20"/>
-          <w:szCs w:val="20"/>
-        </w:rPr>
-        <w:t>contract</w:t>
+        <w:t>Unit tests often focus on testing whether a method is following the terms of its API contract</w:t>
       </w:r>
       <w:r>
         <w:rPr>
@@ -1151,27 +892,7 @@
           <w:szCs w:val="20"/>
           <w:highlight w:val="yellow"/>
         </w:rPr>
-        <w:t xml:space="preserve"> without</w:t>
-      </w:r>
-      <w:r>
-        <w:rPr>
-          <w:rFonts w:ascii="NewBaskerville-Roman" w:hAnsi="NewBaskerville-Roman" w:cs="NewBaskerville-Roman"/>
-          <w:color w:val="262626"/>
-          <w:sz w:val="20"/>
-          <w:szCs w:val="20"/>
-          <w:highlight w:val="yellow"/>
-        </w:rPr>
-        <w:t xml:space="preserve"> </w:t>
-      </w:r>
-      <w:r>
-        <w:rPr>
-          <w:rFonts w:ascii="NewBaskerville-Roman" w:hAnsi="NewBaskerville-Roman" w:cs="NewBaskerville-Roman"/>
-          <w:color w:val="262626"/>
-          <w:sz w:val="20"/>
-          <w:szCs w:val="20"/>
-          <w:highlight w:val="yellow"/>
-        </w:rPr>
-        <w:t>an automated test simply doesn’t exist</w:t>
+        <w:t xml:space="preserve"> without an automated test simply doesn’t exist</w:t>
       </w:r>
       <w:r>
         <w:rPr>
@@ -1294,6 +1015,7 @@
         </w:rPr>
         <w:t xml:space="preserve">public double </w:t>
       </w:r>
+      <w:proofErr w:type="gramStart"/>
       <w:r>
         <w:rPr>
           <w:rFonts w:ascii="Courier" w:hAnsi="Courier" w:cs="Courier"/>
@@ -1301,7 +1023,17 @@
           <w:sz w:val="16"/>
           <w:szCs w:val="16"/>
         </w:rPr>
-        <w:t>add(</w:t>
+        <w:t>add</w:t>
+      </w:r>
+      <w:proofErr w:type="gramEnd"/>
+      <w:r>
+        <w:rPr>
+          <w:rFonts w:ascii="Courier" w:hAnsi="Courier" w:cs="Courier"/>
+          <w:color w:val="262626"/>
+          <w:sz w:val="16"/>
+          <w:szCs w:val="16"/>
+        </w:rPr>
+        <w:t>(</w:t>
       </w:r>
       <w:r>
         <w:rPr>
@@ -1495,25 +1227,7 @@
           <w:sz w:val="19"/>
           <w:szCs w:val="19"/>
         </w:rPr>
-        <w:t>method is too simple to break with usual,</w:t>
-      </w:r>
-      <w:r>
-        <w:rPr>
-          <w:rFonts w:ascii="FranklinGothic-Book" w:hAnsi="FranklinGothic-Book" w:cs="FranklinGothic-Book"/>
-          <w:color w:val="262626"/>
-          <w:sz w:val="19"/>
-          <w:szCs w:val="19"/>
-        </w:rPr>
-        <w:t xml:space="preserve"> </w:t>
-      </w:r>
-      <w:r>
-        <w:rPr>
-          <w:rFonts w:ascii="FranklinGothic-Book" w:hAnsi="FranklinGothic-Book" w:cs="FranklinGothic-Book"/>
-          <w:color w:val="262626"/>
-          <w:sz w:val="19"/>
-          <w:szCs w:val="19"/>
-        </w:rPr>
-        <w:t xml:space="preserve">everyday calculations. </w:t>
+        <w:t xml:space="preserve">method is too simple to break with usual, everyday calculations. </w:t>
       </w:r>
       <w:r>
         <w:rPr>
@@ -1569,7 +1283,18 @@
           <w:sz w:val="19"/>
           <w:szCs w:val="19"/>
         </w:rPr>
-        <w:t>, you might not test it</w:t>
+        <w:t xml:space="preserve">, you might not test it directly. In that case, if </w:t>
+      </w:r>
+      <w:r>
+        <w:rPr>
+          <w:rFonts w:ascii="Courier" w:hAnsi="Courier" w:cs="Courier"/>
+          <w:b/>
+          <w:bCs/>
+          <w:color w:val="262626"/>
+          <w:sz w:val="19"/>
+          <w:szCs w:val="19"/>
+        </w:rPr>
+        <w:t xml:space="preserve">add </w:t>
       </w:r>
       <w:r>
         <w:rPr>
@@ -1580,7 +1305,18 @@
           <w:sz w:val="19"/>
           <w:szCs w:val="19"/>
         </w:rPr>
-        <w:t xml:space="preserve"> </w:t>
+        <w:t xml:space="preserve">did fail, tests of the methods that used </w:t>
+      </w:r>
+      <w:r>
+        <w:rPr>
+          <w:rFonts w:ascii="Courier" w:hAnsi="Courier" w:cs="Courier"/>
+          <w:b/>
+          <w:bCs/>
+          <w:color w:val="262626"/>
+          <w:sz w:val="19"/>
+          <w:szCs w:val="19"/>
+        </w:rPr>
+        <w:t xml:space="preserve">add </w:t>
       </w:r>
       <w:r>
         <w:rPr>
@@ -1591,7 +1327,7 @@
           <w:sz w:val="19"/>
           <w:szCs w:val="19"/>
         </w:rPr>
-        <w:t xml:space="preserve">directly. In that case, if </w:t>
+        <w:t xml:space="preserve">would fail. The </w:t>
       </w:r>
       <w:r>
         <w:rPr>
@@ -1613,100 +1349,16 @@
           <w:sz w:val="19"/>
           <w:szCs w:val="19"/>
         </w:rPr>
-        <w:t xml:space="preserve">did fail, tests of the methods that used </w:t>
-      </w:r>
-      <w:r>
-        <w:rPr>
-          <w:rFonts w:ascii="Courier" w:hAnsi="Courier" w:cs="Courier"/>
-          <w:b/>
-          <w:bCs/>
+        <w:t>method would be tested indirectly</w:t>
+      </w:r>
+      <w:r>
+        <w:rPr>
+          <w:rFonts w:ascii="FranklinGothic-Book" w:hAnsi="FranklinGothic-Book" w:cs="FranklinGothic-Book"/>
           <w:color w:val="262626"/>
           <w:sz w:val="19"/>
           <w:szCs w:val="19"/>
         </w:rPr>
-        <w:t xml:space="preserve">add </w:t>
-      </w:r>
-      <w:r>
-        <w:rPr>
-          <w:rFonts w:ascii="FranklinGothic-Book" w:hAnsi="FranklinGothic-Book" w:cs="FranklinGothic-Book"/>
-          <w:b/>
-          <w:bCs/>
-          <w:color w:val="262626"/>
-          <w:sz w:val="19"/>
-          <w:szCs w:val="19"/>
-        </w:rPr>
-        <w:t>would fail.</w:t>
-      </w:r>
-      <w:r>
-        <w:rPr>
-          <w:rFonts w:ascii="FranklinGothic-Book" w:hAnsi="FranklinGothic-Book" w:cs="FranklinGothic-Book"/>
-          <w:b/>
-          <w:bCs/>
-          <w:color w:val="262626"/>
-          <w:sz w:val="19"/>
-          <w:szCs w:val="19"/>
-        </w:rPr>
-        <w:t xml:space="preserve"> </w:t>
-      </w:r>
-      <w:r>
-        <w:rPr>
-          <w:rFonts w:ascii="FranklinGothic-Book" w:hAnsi="FranklinGothic-Book" w:cs="FranklinGothic-Book"/>
-          <w:b/>
-          <w:bCs/>
-          <w:color w:val="262626"/>
-          <w:sz w:val="19"/>
-          <w:szCs w:val="19"/>
-        </w:rPr>
-        <w:t xml:space="preserve">The </w:t>
-      </w:r>
-      <w:r>
-        <w:rPr>
-          <w:rFonts w:ascii="Courier" w:hAnsi="Courier" w:cs="Courier"/>
-          <w:b/>
-          <w:bCs/>
-          <w:color w:val="262626"/>
-          <w:sz w:val="19"/>
-          <w:szCs w:val="19"/>
-        </w:rPr>
-        <w:t xml:space="preserve">add </w:t>
-      </w:r>
-      <w:r>
-        <w:rPr>
-          <w:rFonts w:ascii="FranklinGothic-Book" w:hAnsi="FranklinGothic-Book" w:cs="FranklinGothic-Book"/>
-          <w:b/>
-          <w:bCs/>
-          <w:color w:val="262626"/>
-          <w:sz w:val="19"/>
-          <w:szCs w:val="19"/>
-        </w:rPr>
-        <w:t>method would be tested indirectly</w:t>
-      </w:r>
-      <w:r>
-        <w:rPr>
-          <w:rFonts w:ascii="FranklinGothic-Book" w:hAnsi="FranklinGothic-Book" w:cs="FranklinGothic-Book"/>
-          <w:color w:val="262626"/>
-          <w:sz w:val="19"/>
-          <w:szCs w:val="19"/>
-        </w:rPr>
-        <w:t>, but tested nonetheless. In the context of</w:t>
-      </w:r>
-      <w:r>
-        <w:rPr>
-          <w:rFonts w:ascii="FranklinGothic-Book" w:hAnsi="FranklinGothic-Book" w:cs="FranklinGothic-Book"/>
-          <w:color w:val="262626"/>
-          <w:sz w:val="19"/>
-          <w:szCs w:val="19"/>
-        </w:rPr>
-        <w:t xml:space="preserve"> </w:t>
-      </w:r>
-      <w:r>
-        <w:rPr>
-          <w:rFonts w:ascii="FranklinGothic-Book" w:hAnsi="FranklinGothic-Book" w:cs="FranklinGothic-Book"/>
-          <w:color w:val="262626"/>
-          <w:sz w:val="19"/>
-          <w:szCs w:val="19"/>
-        </w:rPr>
-        <w:t xml:space="preserve">the calculator program, </w:t>
+        <w:t xml:space="preserve">, but tested nonetheless. In the context of the calculator program, </w:t>
       </w:r>
       <w:r>
         <w:rPr>
@@ -1827,7 +1479,18 @@
           <w:sz w:val="19"/>
           <w:szCs w:val="19"/>
         </w:rPr>
-        <w:t>developers would expect there to be an automated</w:t>
+        <w:t xml:space="preserve">developers would expect there to be an automated test for the </w:t>
+      </w:r>
+      <w:r>
+        <w:rPr>
+          <w:rFonts w:ascii="Courier" w:hAnsi="Courier" w:cs="Courier"/>
+          <w:b/>
+          <w:bCs/>
+          <w:color w:val="262626"/>
+          <w:sz w:val="19"/>
+          <w:szCs w:val="19"/>
+        </w:rPr>
+        <w:t xml:space="preserve">add </w:t>
       </w:r>
       <w:r>
         <w:rPr>
@@ -1838,85 +1501,16 @@
           <w:sz w:val="19"/>
           <w:szCs w:val="19"/>
         </w:rPr>
-        <w:t xml:space="preserve"> </w:t>
+        <w:t>feature, no matter how simple the implementation appears to be.</w:t>
       </w:r>
       <w:r>
         <w:rPr>
           <w:rFonts w:ascii="FranklinGothic-Book" w:hAnsi="FranklinGothic-Book" w:cs="FranklinGothic-Book"/>
-          <w:b/>
-          <w:bCs/>
           <w:color w:val="262626"/>
           <w:sz w:val="19"/>
           <w:szCs w:val="19"/>
         </w:rPr>
-        <w:t xml:space="preserve">test for the </w:t>
-      </w:r>
-      <w:r>
-        <w:rPr>
-          <w:rFonts w:ascii="Courier" w:hAnsi="Courier" w:cs="Courier"/>
-          <w:b/>
-          <w:bCs/>
-          <w:color w:val="262626"/>
-          <w:sz w:val="19"/>
-          <w:szCs w:val="19"/>
-        </w:rPr>
-        <w:t xml:space="preserve">add </w:t>
-      </w:r>
-      <w:r>
-        <w:rPr>
-          <w:rFonts w:ascii="FranklinGothic-Book" w:hAnsi="FranklinGothic-Book" w:cs="FranklinGothic-Book"/>
-          <w:b/>
-          <w:bCs/>
-          <w:color w:val="262626"/>
-          <w:sz w:val="19"/>
-          <w:szCs w:val="19"/>
-        </w:rPr>
-        <w:t>feature, no matter how simple the implementation appears to be.</w:t>
-      </w:r>
-      <w:r>
-        <w:rPr>
-          <w:rFonts w:ascii="FranklinGothic-Book" w:hAnsi="FranklinGothic-Book" w:cs="FranklinGothic-Book"/>
-          <w:color w:val="262626"/>
-          <w:sz w:val="19"/>
-          <w:szCs w:val="19"/>
-        </w:rPr>
-        <w:t xml:space="preserve"> In</w:t>
-      </w:r>
-      <w:r>
-        <w:rPr>
-          <w:rFonts w:ascii="FranklinGothic-Book" w:hAnsi="FranklinGothic-Book" w:cs="FranklinGothic-Book"/>
-          <w:color w:val="262626"/>
-          <w:sz w:val="19"/>
-          <w:szCs w:val="19"/>
-        </w:rPr>
-        <w:t xml:space="preserve"> </w:t>
-      </w:r>
-      <w:r>
-        <w:rPr>
-          <w:rFonts w:ascii="FranklinGothic-Book" w:hAnsi="FranklinGothic-Book" w:cs="FranklinGothic-Book"/>
-          <w:color w:val="262626"/>
-          <w:sz w:val="19"/>
-          <w:szCs w:val="19"/>
-        </w:rPr>
-        <w:t>some cases, you can prove program features through automatic functional tests or</w:t>
-      </w:r>
-      <w:r>
-        <w:rPr>
-          <w:rFonts w:ascii="FranklinGothic-Book" w:hAnsi="FranklinGothic-Book" w:cs="FranklinGothic-Book"/>
-          <w:color w:val="262626"/>
-          <w:sz w:val="19"/>
-          <w:szCs w:val="19"/>
-        </w:rPr>
-        <w:t xml:space="preserve"> </w:t>
-      </w:r>
-      <w:r>
-        <w:rPr>
-          <w:rFonts w:ascii="FranklinGothic-Book" w:hAnsi="FranklinGothic-Book" w:cs="FranklinGothic-Book"/>
-          <w:color w:val="262626"/>
-          <w:sz w:val="19"/>
-          <w:szCs w:val="19"/>
-        </w:rPr>
-        <w:t>automatic acceptance tests. For more about software tests in general, see chapter 5.</w:t>
+        <w:t xml:space="preserve"> In some cases, you can prove program features through automatic functional tests or automatic acceptance tests. For more about software tests in general, see chapter 5.</w:t>
       </w:r>
     </w:p>
     <w:p>
@@ -1984,16 +1578,7 @@
           <w:sz w:val="20"/>
           <w:szCs w:val="20"/>
         </w:rPr>
-        <w:t>if you are going to go to the effort of testing your work, you should also</w:t>
-      </w:r>
-      <w:r>
-        <w:rPr>
-          <w:rFonts w:ascii="NewBaskerville-Roman" w:hAnsi="NewBaskerville-Roman" w:cs="NewBaskerville-Roman"/>
-          <w:color w:val="262626"/>
-          <w:sz w:val="20"/>
-          <w:szCs w:val="20"/>
-        </w:rPr>
-        <w:t xml:space="preserve"> </w:t>
+        <w:t xml:space="preserve">if you are going to go to the effort of testing your work, you should also </w:t>
       </w:r>
       <w:r>
         <w:rPr>
@@ -2061,43 +1646,7 @@
           <w:sz w:val="20"/>
           <w:szCs w:val="20"/>
         </w:rPr>
-        <w:t>method</w:t>
-      </w:r>
-      <w:r>
-        <w:rPr>
-          <w:rFonts w:ascii="NewBaskerville-Roman" w:hAnsi="NewBaskerville-Roman" w:cs="NewBaskerville-Roman"/>
-          <w:color w:val="262626"/>
-          <w:sz w:val="20"/>
-          <w:szCs w:val="20"/>
-        </w:rPr>
-        <w:t xml:space="preserve"> </w:t>
-      </w:r>
-      <w:r>
-        <w:rPr>
-          <w:rFonts w:ascii="NewBaskerville-Roman" w:hAnsi="NewBaskerville-Roman" w:cs="NewBaskerville-Roman"/>
-          <w:color w:val="262626"/>
-          <w:sz w:val="20"/>
-          <w:szCs w:val="20"/>
-        </w:rPr>
-        <w:t>worked when you wrote it. What you really want to know, however, is whether the</w:t>
-      </w:r>
-      <w:r>
-        <w:rPr>
-          <w:rFonts w:ascii="NewBaskerville-Roman" w:hAnsi="NewBaskerville-Roman" w:cs="NewBaskerville-Roman"/>
-          <w:color w:val="262626"/>
-          <w:sz w:val="20"/>
-          <w:szCs w:val="20"/>
-        </w:rPr>
-        <w:t xml:space="preserve"> </w:t>
-      </w:r>
-      <w:r>
-        <w:rPr>
-          <w:rFonts w:ascii="NewBaskerville-Roman" w:hAnsi="NewBaskerville-Roman" w:cs="NewBaskerville-Roman"/>
-          <w:color w:val="262626"/>
-          <w:sz w:val="20"/>
-          <w:szCs w:val="20"/>
-        </w:rPr>
-        <w:t>method works when you ship the rest of the application or whenever you make a subsequent</w:t>
+        <w:t>method worked when you wrote it. What you really want to know, however, is whether the method works when you ship the rest of the application or whenever you make a subsequent</w:t>
       </w:r>
       <w:r>
         <w:rPr>
@@ -2250,25 +1799,7 @@
           <w:sz w:val="20"/>
           <w:szCs w:val="20"/>
         </w:rPr>
-        <w:t xml:space="preserve"> what is the simplest possible test program</w:t>
-      </w:r>
-      <w:r>
-        <w:rPr>
-          <w:rFonts w:ascii="NewBaskerville-Roman" w:hAnsi="NewBaskerville-Roman" w:cs="NewBaskerville-Roman"/>
-          <w:color w:val="262626"/>
-          <w:sz w:val="20"/>
-          <w:szCs w:val="20"/>
-        </w:rPr>
-        <w:t xml:space="preserve"> </w:t>
-      </w:r>
-      <w:r>
-        <w:rPr>
-          <w:rFonts w:ascii="NewBaskerville-Roman" w:hAnsi="NewBaskerville-Roman" w:cs="NewBaskerville-Roman"/>
-          <w:color w:val="262626"/>
-          <w:sz w:val="20"/>
-          <w:szCs w:val="20"/>
-        </w:rPr>
-        <w:t xml:space="preserve">you could write? What about this </w:t>
+        <w:t xml:space="preserve"> what is the simplest possible test program you could write? What about this </w:t>
       </w:r>
       <w:r>
         <w:rPr>
@@ -2699,25 +2230,7 @@
           <w:sz w:val="20"/>
           <w:szCs w:val="20"/>
         </w:rPr>
-        <w:t>The conventional way to signal error conditions in Java is to throw an exception.</w:t>
-      </w:r>
-      <w:r>
-        <w:rPr>
-          <w:rFonts w:ascii="NewBaskerville-Roman" w:hAnsi="NewBaskerville-Roman" w:cs="NewBaskerville-Roman"/>
-          <w:color w:val="262626"/>
-          <w:sz w:val="20"/>
-          <w:szCs w:val="20"/>
-        </w:rPr>
-        <w:t xml:space="preserve"> </w:t>
-      </w:r>
-      <w:r>
-        <w:rPr>
-          <w:rFonts w:ascii="NewBaskerville-Roman" w:hAnsi="NewBaskerville-Roman" w:cs="NewBaskerville-Roman"/>
-          <w:color w:val="262626"/>
-          <w:sz w:val="20"/>
-          <w:szCs w:val="20"/>
-        </w:rPr>
-        <w:t>Let’s throw an exception to indicate a test failure.</w:t>
+        <w:t>The conventional way to signal error conditions in Java is to throw an exception. Let’s throw an exception to indicate a test failure.</w:t>
       </w:r>
     </w:p>
     <w:p>
@@ -3675,43 +3188,7 @@
           <w:sz w:val="20"/>
           <w:szCs w:val="20"/>
         </w:rPr>
-        <w:t>method. Now it’s easier to focus on</w:t>
-      </w:r>
-      <w:r>
-        <w:rPr>
-          <w:rFonts w:ascii="NewBaskerville-Roman" w:hAnsi="NewBaskerville-Roman" w:cs="NewBaskerville-Roman"/>
-          <w:color w:val="262626"/>
-          <w:sz w:val="20"/>
-          <w:szCs w:val="20"/>
-        </w:rPr>
-        <w:t xml:space="preserve"> </w:t>
-      </w:r>
-      <w:r>
-        <w:rPr>
-          <w:rFonts w:ascii="NewBaskerville-Roman" w:hAnsi="NewBaskerville-Roman" w:cs="NewBaskerville-Roman"/>
-          <w:color w:val="262626"/>
-          <w:sz w:val="20"/>
-          <w:szCs w:val="20"/>
-        </w:rPr>
-        <w:t>what the test does. You can also add more methods with more unit tests later without</w:t>
-      </w:r>
-      <w:r>
-        <w:rPr>
-          <w:rFonts w:ascii="NewBaskerville-Roman" w:hAnsi="NewBaskerville-Roman" w:cs="NewBaskerville-Roman"/>
-          <w:color w:val="262626"/>
-          <w:sz w:val="20"/>
-          <w:szCs w:val="20"/>
-        </w:rPr>
-        <w:t xml:space="preserve"> </w:t>
-      </w:r>
-      <w:r>
-        <w:rPr>
-          <w:rFonts w:ascii="NewBaskerville-Roman" w:hAnsi="NewBaskerville-Roman" w:cs="NewBaskerville-Roman"/>
-          <w:color w:val="262626"/>
-          <w:sz w:val="20"/>
-          <w:szCs w:val="20"/>
-        </w:rPr>
-        <w:t xml:space="preserve">making the </w:t>
+        <w:t xml:space="preserve">method. Now it’s easier to focus on what the test does. You can also add more methods with more unit tests later without making the </w:t>
       </w:r>
       <w:r>
         <w:rPr>
@@ -3793,25 +3270,7 @@
           <w:sz w:val="20"/>
           <w:szCs w:val="20"/>
         </w:rPr>
-        <w:t>method to</w:t>
-      </w:r>
-      <w:r>
-        <w:rPr>
-          <w:rFonts w:ascii="NewBaskerville-Roman" w:hAnsi="NewBaskerville-Roman" w:cs="NewBaskerville-Roman"/>
-          <w:color w:val="262626"/>
-          <w:sz w:val="20"/>
-          <w:szCs w:val="20"/>
-        </w:rPr>
-        <w:t xml:space="preserve"> </w:t>
-      </w:r>
-      <w:r>
-        <w:rPr>
-          <w:rFonts w:ascii="NewBaskerville-Roman" w:hAnsi="NewBaskerville-Roman" w:cs="NewBaskerville-Roman"/>
-          <w:color w:val="262626"/>
-          <w:sz w:val="20"/>
-          <w:szCs w:val="20"/>
-        </w:rPr>
-        <w:t>print a stack trace when an error occurs; then, if there are any errors, you end by</w:t>
+        <w:t>method to print a stack trace when an error occurs; then, if there are any errors, you end by</w:t>
       </w:r>
       <w:r>
         <w:rPr>
@@ -3868,25 +3327,7 @@
           <w:sz w:val="20"/>
           <w:szCs w:val="20"/>
         </w:rPr>
-        <w:t>you can see that</w:t>
-      </w:r>
-      <w:r>
-        <w:rPr>
-          <w:rFonts w:ascii="NewBaskerville-Roman" w:hAnsi="NewBaskerville-Roman" w:cs="NewBaskerville-Roman"/>
-          <w:color w:val="262626"/>
-          <w:sz w:val="20"/>
-          <w:szCs w:val="20"/>
-        </w:rPr>
-        <w:t xml:space="preserve"> </w:t>
-      </w:r>
-      <w:r>
-        <w:rPr>
-          <w:rFonts w:ascii="NewBaskerville-Roman" w:hAnsi="NewBaskerville-Roman" w:cs="NewBaskerville-Roman"/>
-          <w:color w:val="262626"/>
-          <w:sz w:val="20"/>
-          <w:szCs w:val="20"/>
-        </w:rPr>
-        <w:t xml:space="preserve">even this small class and its </w:t>
+        <w:t xml:space="preserve">you can see that even this small class and its </w:t>
       </w:r>
       <w:r>
         <w:rPr>
@@ -3924,25 +3365,7 @@
           <w:sz w:val="20"/>
           <w:szCs w:val="20"/>
         </w:rPr>
-        <w:t>created to run and manage test results. But as an application gets more complicated</w:t>
-      </w:r>
-      <w:r>
-        <w:rPr>
-          <w:rFonts w:ascii="NewBaskerville-Roman" w:hAnsi="NewBaskerville-Roman" w:cs="NewBaskerville-Roman"/>
-          <w:color w:val="262626"/>
-          <w:sz w:val="20"/>
-          <w:szCs w:val="20"/>
-        </w:rPr>
-        <w:t xml:space="preserve"> </w:t>
-      </w:r>
-      <w:r>
-        <w:rPr>
-          <w:rFonts w:ascii="NewBaskerville-Roman" w:hAnsi="NewBaskerville-Roman" w:cs="NewBaskerville-Roman"/>
-          <w:color w:val="262626"/>
-          <w:sz w:val="20"/>
-          <w:szCs w:val="20"/>
-        </w:rPr>
-        <w:t xml:space="preserve">and the tests become more involved, continuing to build and </w:t>
+        <w:t xml:space="preserve">created to run and manage test results. But as an application gets more complicated and the tests become more involved, continuing to build and </w:t>
       </w:r>
       <w:r>
         <w:rPr>
@@ -4024,25 +3447,7 @@
           <w:sz w:val="20"/>
           <w:szCs w:val="20"/>
         </w:rPr>
-        <w:t>Unit testing has several best practices that frameworks should follow. The seemingly</w:t>
-      </w:r>
-      <w:r>
-        <w:rPr>
-          <w:rFonts w:ascii="NewBaskerville-Roman" w:hAnsi="NewBaskerville-Roman" w:cs="NewBaskerville-Roman"/>
-          <w:color w:val="262626"/>
-          <w:sz w:val="20"/>
-          <w:szCs w:val="20"/>
-        </w:rPr>
-        <w:t xml:space="preserve"> </w:t>
-      </w:r>
-      <w:r>
-        <w:rPr>
-          <w:rFonts w:ascii="NewBaskerville-Roman" w:hAnsi="NewBaskerville-Roman" w:cs="NewBaskerville-Roman"/>
-          <w:color w:val="262626"/>
-          <w:sz w:val="20"/>
-          <w:szCs w:val="20"/>
-        </w:rPr>
-        <w:t xml:space="preserve">minor improvements in the </w:t>
+        <w:t xml:space="preserve">Unit testing has several best practices that frameworks should follow. The seemingly minor improvements in the </w:t>
       </w:r>
       <w:r>
         <w:rPr>
@@ -4071,29 +3476,7 @@
           <w:sz w:val="20"/>
           <w:szCs w:val="20"/>
         </w:rPr>
-        <w:t>three</w:t>
-      </w:r>
-      <w:r>
-        <w:rPr>
-          <w:rFonts w:ascii="NewBaskerville-Roman" w:hAnsi="NewBaskerville-Roman" w:cs="NewBaskerville-Roman"/>
-          <w:b/>
-          <w:bCs/>
-          <w:color w:val="262626"/>
-          <w:sz w:val="20"/>
-          <w:szCs w:val="20"/>
-        </w:rPr>
-        <w:t xml:space="preserve"> </w:t>
-      </w:r>
-      <w:r>
-        <w:rPr>
-          <w:rFonts w:ascii="NewBaskerville-Roman" w:hAnsi="NewBaskerville-Roman" w:cs="NewBaskerville-Roman"/>
-          <w:b/>
-          <w:bCs/>
-          <w:color w:val="262626"/>
-          <w:sz w:val="20"/>
-          <w:szCs w:val="20"/>
-        </w:rPr>
-        <w:t>rules</w:t>
+        <w:t>three rules</w:t>
       </w:r>
       <w:r>
         <w:rPr>
@@ -4512,16 +3895,7 @@
         </w:numPr>
       </w:pPr>
       <w:r>
-        <w:t>how would the program know which methods to run? Well, you could have</w:t>
-      </w:r>
-      <w:r>
-        <w:t xml:space="preserve"> </w:t>
-      </w:r>
-      <w:r>
-        <w:t xml:space="preserve">a simple </w:t>
-      </w:r>
-      <w:r>
-        <w:t>registration procedure. A registration method would at least inventory which tests are running.</w:t>
+        <w:t>how would the program know which methods to run? Well, you could have a simple registration procedure. A registration method would at least inventory which tests are running.</w:t>
       </w:r>
     </w:p>
     <w:p>
@@ -4586,6 +3960,22 @@
     </w:p>
     <w:p>
       <w:pPr>
+        <w:pStyle w:val="NoSpacing"/>
+      </w:pPr>
+      <w:r>
+        <w:t xml:space="preserve">Junit on the other hand, </w:t>
+      </w:r>
+      <w:r>
+        <w:t>has the following benefits:</w:t>
+      </w:r>
+    </w:p>
+    <w:p>
+      <w:pPr>
+        <w:pStyle w:val="NoSpacing"/>
+      </w:pPr>
+    </w:p>
+    <w:p>
+      <w:pPr>
         <w:pStyle w:val="ListParagraph"/>
         <w:numPr>
           <w:ilvl w:val="0"/>
@@ -4609,25 +3999,7 @@
           <w:sz w:val="20"/>
           <w:szCs w:val="20"/>
         </w:rPr>
-        <w:t>The JUnit framework</w:t>
-      </w:r>
-      <w:r>
-        <w:rPr>
-          <w:rFonts w:ascii="NewBaskerville-Roman" w:hAnsi="NewBaskerville-Roman" w:cs="NewBaskerville-Roman"/>
-          <w:color w:val="262626"/>
-          <w:sz w:val="20"/>
-          <w:szCs w:val="20"/>
-        </w:rPr>
-        <w:t xml:space="preserve"> </w:t>
-      </w:r>
-      <w:r>
-        <w:rPr>
-          <w:rFonts w:ascii="NewBaskerville-Roman" w:hAnsi="NewBaskerville-Roman" w:cs="NewBaskerville-Roman"/>
-          <w:color w:val="262626"/>
-          <w:sz w:val="20"/>
-          <w:szCs w:val="20"/>
-        </w:rPr>
-        <w:t>already supports discovering methods.</w:t>
+        <w:t>The JUnit framework already supports discovering methods</w:t>
       </w:r>
     </w:p>
     <w:p>
@@ -4655,16 +4027,7 @@
           <w:sz w:val="20"/>
           <w:szCs w:val="20"/>
         </w:rPr>
-        <w:t>It also supports using a different class instance</w:t>
-      </w:r>
-      <w:r>
-        <w:rPr>
-          <w:rFonts w:ascii="NewBaskerville-Roman" w:hAnsi="NewBaskerville-Roman" w:cs="NewBaskerville-Roman"/>
-          <w:color w:val="262626"/>
-          <w:sz w:val="20"/>
-          <w:szCs w:val="20"/>
-        </w:rPr>
-        <w:t xml:space="preserve"> </w:t>
+        <w:t xml:space="preserve">It also supports using a different class instance </w:t>
       </w:r>
       <w:r>
         <w:rPr>
@@ -4684,6 +4047,15 @@
           <w:szCs w:val="20"/>
         </w:rPr>
         <w:t xml:space="preserve"> instance for each test</w:t>
+      </w:r>
+      <w:r>
+        <w:rPr>
+          <w:rFonts w:ascii="NewBaskerville-Roman" w:hAnsi="NewBaskerville-Roman" w:cs="NewBaskerville-Roman"/>
+          <w:color w:val="262626"/>
+          <w:sz w:val="20"/>
+          <w:szCs w:val="20"/>
+        </w:rPr>
+        <w:t xml:space="preserve"> to prevent side-effects</w:t>
       </w:r>
     </w:p>
     <w:p>
@@ -4711,7 +4083,176 @@
           <w:sz w:val="20"/>
           <w:szCs w:val="20"/>
         </w:rPr>
-        <w:t>and reports all errors on a test-by-test basis</w:t>
+        <w:t>reports all errors on a test-by-test basis</w:t>
+      </w:r>
+    </w:p>
+    <w:p>
+      <w:pPr>
+        <w:pStyle w:val="ListParagraph"/>
+        <w:numPr>
+          <w:ilvl w:val="0"/>
+          <w:numId w:val="37"/>
+        </w:numPr>
+        <w:autoSpaceDE w:val="0"/>
+        <w:autoSpaceDN w:val="0"/>
+        <w:adjustRightInd w:val="0"/>
+        <w:spacing w:after="0"/>
+        <w:rPr>
+          <w:rFonts w:ascii="NewBaskerville-Roman" w:hAnsi="NewBaskerville-Roman" w:cs="NewBaskerville-Roman"/>
+          <w:color w:val="262626"/>
+          <w:sz w:val="20"/>
+          <w:szCs w:val="20"/>
+        </w:rPr>
+      </w:pPr>
+      <w:r>
+        <w:rPr>
+          <w:rFonts w:ascii="NewBaskerville-Roman" w:hAnsi="NewBaskerville-Roman" w:cs="NewBaskerville-Roman"/>
+          <w:color w:val="262626"/>
+          <w:sz w:val="20"/>
+          <w:szCs w:val="20"/>
+        </w:rPr>
+        <w:t>JUnit annotations to provide resource initialization and cleanup methods:</w:t>
+      </w:r>
+      <w:r>
+        <w:rPr>
+          <w:rFonts w:ascii="NewBaskerville-Roman" w:hAnsi="NewBaskerville-Roman" w:cs="NewBaskerville-Roman"/>
+          <w:color w:val="262626"/>
+          <w:sz w:val="20"/>
+          <w:szCs w:val="20"/>
+        </w:rPr>
+        <w:t xml:space="preserve"> </w:t>
+      </w:r>
+      <w:r>
+        <w:t>@BeforeEach</w:t>
+      </w:r>
+      <w:r>
+        <w:rPr>
+          <w:rFonts w:ascii="NewBaskerville-Roman" w:hAnsi="NewBaskerville-Roman" w:cs="NewBaskerville-Roman"/>
+          <w:sz w:val="20"/>
+          <w:szCs w:val="20"/>
+        </w:rPr>
+        <w:t xml:space="preserve">, </w:t>
+      </w:r>
+      <w:r>
+        <w:t>@BeforeAll</w:t>
+      </w:r>
+      <w:r>
+        <w:rPr>
+          <w:rFonts w:ascii="NewBaskerville-Roman" w:hAnsi="NewBaskerville-Roman" w:cs="NewBaskerville-Roman"/>
+          <w:sz w:val="20"/>
+          <w:szCs w:val="20"/>
+        </w:rPr>
+        <w:t xml:space="preserve">, </w:t>
+      </w:r>
+      <w:r>
+        <w:t>@AfterEach</w:t>
+      </w:r>
+      <w:r>
+        <w:rPr>
+          <w:rFonts w:ascii="NewBaskerville-Roman" w:hAnsi="NewBaskerville-Roman" w:cs="NewBaskerville-Roman"/>
+          <w:sz w:val="20"/>
+          <w:szCs w:val="20"/>
+        </w:rPr>
+        <w:t xml:space="preserve">, and </w:t>
+      </w:r>
+      <w:r>
+        <w:t xml:space="preserve">@AfterAll </w:t>
+      </w:r>
+      <w:r>
+        <w:rPr>
+          <w:rFonts w:ascii="NewBaskerville-Roman" w:hAnsi="NewBaskerville-Roman" w:cs="NewBaskerville-Roman"/>
+          <w:sz w:val="20"/>
+          <w:szCs w:val="20"/>
+        </w:rPr>
+        <w:t xml:space="preserve">(starting from version5); and </w:t>
+      </w:r>
+      <w:r>
+        <w:t>@Before</w:t>
+      </w:r>
+      <w:r>
+        <w:rPr>
+          <w:rFonts w:ascii="NewBaskerville-Roman" w:hAnsi="NewBaskerville-Roman" w:cs="NewBaskerville-Roman"/>
+          <w:sz w:val="20"/>
+          <w:szCs w:val="20"/>
+        </w:rPr>
+        <w:t xml:space="preserve">, </w:t>
+      </w:r>
+      <w:r>
+        <w:t>@BeforeClass</w:t>
+      </w:r>
+      <w:r>
+        <w:rPr>
+          <w:rFonts w:ascii="NewBaskerville-Roman" w:hAnsi="NewBaskerville-Roman" w:cs="NewBaskerville-Roman"/>
+          <w:sz w:val="20"/>
+          <w:szCs w:val="20"/>
+        </w:rPr>
+        <w:t xml:space="preserve">, </w:t>
+      </w:r>
+      <w:r>
+        <w:t>@After</w:t>
+      </w:r>
+      <w:r>
+        <w:rPr>
+          <w:rFonts w:ascii="NewBaskerville-Roman" w:hAnsi="NewBaskerville-Roman" w:cs="NewBaskerville-Roman"/>
+          <w:sz w:val="20"/>
+          <w:szCs w:val="20"/>
+        </w:rPr>
+        <w:t xml:space="preserve">, and </w:t>
+      </w:r>
+      <w:r>
+        <w:t xml:space="preserve">@AfterClass </w:t>
+      </w:r>
+      <w:r>
+        <w:rPr>
+          <w:rFonts w:ascii="NewBaskerville-Roman" w:hAnsi="NewBaskerville-Roman" w:cs="NewBaskerville-Roman"/>
+          <w:sz w:val="20"/>
+          <w:szCs w:val="20"/>
+        </w:rPr>
+        <w:t>(up to</w:t>
+      </w:r>
+      <w:r>
+        <w:rPr>
+          <w:rFonts w:ascii="NewBaskerville-Roman" w:hAnsi="NewBaskerville-Roman" w:cs="NewBaskerville-Roman"/>
+          <w:sz w:val="20"/>
+          <w:szCs w:val="20"/>
+        </w:rPr>
+        <w:t xml:space="preserve"> </w:t>
+      </w:r>
+      <w:r>
+        <w:rPr>
+          <w:rFonts w:ascii="NewBaskerville-Roman" w:hAnsi="NewBaskerville-Roman" w:cs="NewBaskerville-Roman"/>
+          <w:sz w:val="20"/>
+          <w:szCs w:val="20"/>
+        </w:rPr>
+        <w:t>version 4)</w:t>
+      </w:r>
+    </w:p>
+    <w:p>
+      <w:pPr>
+        <w:pStyle w:val="ListParagraph"/>
+        <w:numPr>
+          <w:ilvl w:val="0"/>
+          <w:numId w:val="37"/>
+        </w:numPr>
+        <w:autoSpaceDE w:val="0"/>
+        <w:autoSpaceDN w:val="0"/>
+        <w:adjustRightInd w:val="0"/>
+        <w:spacing w:after="0"/>
+        <w:rPr>
+          <w:rFonts w:ascii="NewBaskerville-Roman" w:hAnsi="NewBaskerville-Roman" w:cs="NewBaskerville-Roman"/>
+          <w:color w:val="262626"/>
+          <w:sz w:val="20"/>
+          <w:szCs w:val="20"/>
+        </w:rPr>
+      </w:pPr>
+      <w:r>
+        <w:rPr>
+          <w:rFonts w:ascii="NewBaskerville-Roman" w:hAnsi="NewBaskerville-Roman" w:cs="NewBaskerville-Roman"/>
+          <w:color w:val="262626"/>
+          <w:sz w:val="20"/>
+          <w:szCs w:val="20"/>
+        </w:rPr>
+        <w:t>A variety of assert methods that make it easy to check the results of your tests</w:t>
       </w:r>
     </w:p>
     <w:p>
@@ -4734,6 +4275,7 @@
         <w:pStyle w:val="Heading1"/>
       </w:pPr>
       <w:r>
+        <w:lastRenderedPageBreak/>
         <w:t>Junit</w:t>
       </w:r>
     </w:p>
@@ -5033,7 +4575,6 @@
           <w:sz w:val="20"/>
           <w:szCs w:val="20"/>
         </w:rPr>
-        <w:lastRenderedPageBreak/>
         <w:t>Also, with the introduction of annotations in Java 5, JUnit has also moved</w:t>
       </w:r>
       <w:r>
@@ -5209,16 +4750,7 @@
           <w:sz w:val="20"/>
           <w:szCs w:val="20"/>
         </w:rPr>
-        <w:t xml:space="preserve"> </w:t>
-      </w:r>
-      <w:r>
-        <w:rPr>
-          <w:rFonts w:ascii="NewBaskerville-Roman" w:hAnsi="NewBaskerville-Roman" w:cs="NewBaskerville-Roman"/>
-          <w:color w:val="262626"/>
-          <w:sz w:val="20"/>
-          <w:szCs w:val="20"/>
-        </w:rPr>
-        <w:t>generation of JUnit.</w:t>
+        <w:t xml:space="preserve"> generation of JUnit.</w:t>
       </w:r>
     </w:p>
     <w:p>
@@ -5246,43 +4778,7 @@
           <w:sz w:val="20"/>
           <w:szCs w:val="20"/>
         </w:rPr>
-        <w:t>You’ll use the programming capabilities introduced</w:t>
-      </w:r>
-      <w:r>
-        <w:rPr>
-          <w:rFonts w:ascii="NewBaskerville-Roman" w:hAnsi="NewBaskerville-Roman" w:cs="NewBaskerville-Roman"/>
-          <w:color w:val="262626"/>
-          <w:sz w:val="20"/>
-          <w:szCs w:val="20"/>
-        </w:rPr>
-        <w:t xml:space="preserve"> </w:t>
-      </w:r>
-      <w:r>
-        <w:rPr>
-          <w:rFonts w:ascii="NewBaskerville-Roman" w:hAnsi="NewBaskerville-Roman" w:cs="NewBaskerville-Roman"/>
-          <w:color w:val="262626"/>
-          <w:sz w:val="20"/>
-          <w:szCs w:val="20"/>
-        </w:rPr>
-        <w:t>starting</w:t>
-      </w:r>
-      <w:r>
-        <w:rPr>
-          <w:rFonts w:ascii="NewBaskerville-Roman" w:hAnsi="NewBaskerville-Roman" w:cs="NewBaskerville-Roman"/>
-          <w:color w:val="262626"/>
-          <w:sz w:val="20"/>
-          <w:szCs w:val="20"/>
-        </w:rPr>
-        <w:t xml:space="preserve"> </w:t>
-      </w:r>
-      <w:r>
-        <w:rPr>
-          <w:rFonts w:ascii="NewBaskerville-Roman" w:hAnsi="NewBaskerville-Roman" w:cs="NewBaskerville-Roman"/>
-          <w:color w:val="262626"/>
-          <w:sz w:val="20"/>
-          <w:szCs w:val="20"/>
-        </w:rPr>
-        <w:t>with Java 8</w:t>
+        <w:t>You’ll use the programming capabilities introduced starting with Java 8</w:t>
       </w:r>
       <w:r>
         <w:rPr>
@@ -5358,25 +4854,7 @@
           <w:sz w:val="20"/>
           <w:szCs w:val="20"/>
         </w:rPr>
-        <w:t>and</w:t>
-      </w:r>
-      <w:r>
-        <w:rPr>
-          <w:rFonts w:ascii="NewBaskerville-Roman" w:hAnsi="NewBaskerville-Roman" w:cs="NewBaskerville-Roman"/>
-          <w:color w:val="262626"/>
-          <w:sz w:val="20"/>
-          <w:szCs w:val="20"/>
-        </w:rPr>
-        <w:t xml:space="preserve"> </w:t>
-      </w:r>
-      <w:r>
-        <w:rPr>
-          <w:rFonts w:ascii="NewBaskerville-Roman" w:hAnsi="NewBaskerville-Roman" w:cs="NewBaskerville-Roman"/>
-          <w:color w:val="262626"/>
-          <w:sz w:val="20"/>
-          <w:szCs w:val="20"/>
-        </w:rPr>
-        <w:t>the tests will be easier to understand, maintain, and extend</w:t>
+        <w:t>and the tests will be easier to understand, maintain, and extend</w:t>
       </w:r>
     </w:p>
     <w:p>
@@ -5399,19 +4877,7 @@
         <w:pStyle w:val="NoSpacing"/>
       </w:pPr>
       <w:r>
-        <w:t>Chapter 4 discusses</w:t>
-      </w:r>
-      <w:r>
-        <w:t xml:space="preserve"> </w:t>
-      </w:r>
-      <w:r>
-        <w:t>the transition from JUnit 4 to JUnit 5 and shows that the projects you</w:t>
-      </w:r>
-      <w:r>
-        <w:t xml:space="preserve"> </w:t>
-      </w:r>
-      <w:r>
-        <w:t>are working on may benefit from the great features of JUnit 5. As you’ll see,</w:t>
+        <w:t>Chapter 4 discusses the transition from JUnit 4 to JUnit 5 and shows that the projects you are working on may benefit from the great features of JUnit 5. As you’ll see,</w:t>
       </w:r>
       <w:r>
         <w:t xml:space="preserve"> </w:t>
@@ -5908,25 +5374,7 @@
           <w:sz w:val="20"/>
           <w:szCs w:val="20"/>
         </w:rPr>
-        <w:t>To be able to run tests from the command prompt, make sure your pom.xml configuration</w:t>
-      </w:r>
-      <w:r>
-        <w:rPr>
-          <w:rFonts w:ascii="NewBaskerville-Roman" w:hAnsi="NewBaskerville-Roman" w:cs="NewBaskerville-Roman"/>
-          <w:color w:val="262626"/>
-          <w:sz w:val="20"/>
-          <w:szCs w:val="20"/>
-        </w:rPr>
-        <w:t xml:space="preserve"> </w:t>
-      </w:r>
-      <w:r>
-        <w:rPr>
-          <w:rFonts w:ascii="NewBaskerville-Roman" w:hAnsi="NewBaskerville-Roman" w:cs="NewBaskerville-Roman"/>
-          <w:color w:val="262626"/>
-          <w:sz w:val="20"/>
-          <w:szCs w:val="20"/>
-        </w:rPr>
-        <w:t>file includes a JUnit provider dependency for the Maven Surefire plugin.</w:t>
+        <w:t>To be able to run tests from the command prompt, make sure your pom.xml configuration file includes a JUnit provider dependency for the Maven Surefire plugin.</w:t>
       </w:r>
       <w:r>
         <w:rPr>
@@ -6162,25 +5610,1148 @@
     </w:p>
     <w:p>
       <w:pPr>
+        <w:pStyle w:val="Heading3"/>
+      </w:pPr>
+      <w:r>
+        <w:lastRenderedPageBreak/>
+        <w:t>Prerequisites</w:t>
+      </w:r>
+    </w:p>
+    <w:p>
+      <w:pPr>
+        <w:pStyle w:val="ListParagraph"/>
+        <w:numPr>
+          <w:ilvl w:val="0"/>
+          <w:numId w:val="39"/>
+        </w:numPr>
+      </w:pPr>
+      <w:r>
+        <w:rPr>
+          <w:rFonts w:ascii="NewBaskerville-Roman" w:hAnsi="NewBaskerville-Roman" w:cs="NewBaskerville-Roman"/>
+          <w:color w:val="262626"/>
+          <w:sz w:val="20"/>
+          <w:szCs w:val="20"/>
+        </w:rPr>
+        <w:t>To run the tests, the bin folder from the Maven directory must be on the OS path</w:t>
+      </w:r>
+      <w:r>
+        <w:rPr>
+          <w:rFonts w:ascii="NewBaskerville-Roman" w:hAnsi="NewBaskerville-Roman" w:cs="NewBaskerville-Roman"/>
+          <w:color w:val="262626"/>
+          <w:sz w:val="20"/>
+          <w:szCs w:val="20"/>
+        </w:rPr>
+        <w:t>.</w:t>
+      </w:r>
+    </w:p>
+    <w:p>
+      <w:pPr>
+        <w:pStyle w:val="NoSpacing"/>
+        <w:numPr>
+          <w:ilvl w:val="0"/>
+          <w:numId w:val="39"/>
+        </w:numPr>
+      </w:pPr>
+      <w:r>
+        <w:t xml:space="preserve">You also need to configure the </w:t>
+      </w:r>
+      <w:r>
+        <w:rPr>
+          <w:rFonts w:ascii="Courier" w:hAnsi="Courier" w:cs="Courier"/>
+          <w:sz w:val="19"/>
+          <w:szCs w:val="19"/>
+        </w:rPr>
+        <w:t xml:space="preserve">JAVA_HOME </w:t>
+      </w:r>
+      <w:r>
+        <w:t>environment variable on your</w:t>
+      </w:r>
+      <w:r>
+        <w:t xml:space="preserve"> </w:t>
+      </w:r>
+      <w:r>
+        <w:t>OS to point to the Java installation folder</w:t>
+      </w:r>
+    </w:p>
+    <w:p>
+      <w:pPr>
+        <w:pStyle w:val="NoSpacing"/>
+        <w:numPr>
+          <w:ilvl w:val="0"/>
+          <w:numId w:val="39"/>
+        </w:numPr>
+      </w:pPr>
+      <w:r>
+        <w:t>In addition, your JDK version</w:t>
+      </w:r>
+      <w:r>
+        <w:t xml:space="preserve"> </w:t>
+      </w:r>
+      <w:r>
+        <w:t>must be at least 8, as required by JUnit 5.</w:t>
+      </w:r>
+    </w:p>
+    <w:p/>
+    <w:p>
+      <w:pPr>
+        <w:pStyle w:val="Heading3"/>
+      </w:pPr>
+      <w:r>
+        <w:t>A Simple Junit Program</w:t>
+      </w:r>
+    </w:p>
+    <w:p>
+      <w:r>
+        <w:t>Let’s write a test for our calculator class:</w:t>
+      </w:r>
+    </w:p>
+    <w:p>
+      <w:pPr>
         <w:autoSpaceDE w:val="0"/>
         <w:autoSpaceDN w:val="0"/>
         <w:adjustRightInd w:val="0"/>
         <w:spacing w:after="0"/>
         <w:rPr>
-          <w:rFonts w:ascii="NewBaskerville-Roman" w:hAnsi="NewBaskerville-Roman" w:cs="NewBaskerville-Roman"/>
-          <w:color w:val="262626"/>
-          <w:sz w:val="20"/>
-          <w:szCs w:val="20"/>
-        </w:rPr>
-      </w:pPr>
-      <w:r>
-        <w:rPr>
           <w:rFonts w:ascii="Courier" w:hAnsi="Courier" w:cs="Courier"/>
           <w:color w:val="262626"/>
           <w:sz w:val="16"/>
           <w:szCs w:val="16"/>
         </w:rPr>
-        <w:t>Page11…</w:t>
+      </w:pPr>
+      <w:r>
+        <w:rPr>
+          <w:rFonts w:ascii="Courier-Bold" w:hAnsi="Courier-Bold" w:cs="Courier-Bold"/>
+          <w:b/>
+          <w:bCs/>
+          <w:color w:val="262626"/>
+          <w:sz w:val="16"/>
+          <w:szCs w:val="16"/>
+        </w:rPr>
+        <w:t xml:space="preserve">import static </w:t>
+      </w:r>
+      <w:r>
+        <w:rPr>
+          <w:rFonts w:ascii="Courier" w:hAnsi="Courier" w:cs="Courier"/>
+          <w:color w:val="262626"/>
+          <w:sz w:val="16"/>
+          <w:szCs w:val="16"/>
+        </w:rPr>
+        <w:t>org.junit.jupiter.api.Assertions.assertEquals;</w:t>
+      </w:r>
+    </w:p>
+    <w:p>
+      <w:pPr>
+        <w:autoSpaceDE w:val="0"/>
+        <w:autoSpaceDN w:val="0"/>
+        <w:adjustRightInd w:val="0"/>
+        <w:spacing w:after="0"/>
+        <w:rPr>
+          <w:rFonts w:ascii="Courier" w:hAnsi="Courier" w:cs="Courier"/>
+          <w:color w:val="262626"/>
+          <w:sz w:val="16"/>
+          <w:szCs w:val="16"/>
+        </w:rPr>
+      </w:pPr>
+      <w:r>
+        <w:rPr>
+          <w:rFonts w:ascii="Courier-Bold" w:hAnsi="Courier-Bold" w:cs="Courier-Bold"/>
+          <w:b/>
+          <w:bCs/>
+          <w:color w:val="262626"/>
+          <w:sz w:val="16"/>
+          <w:szCs w:val="16"/>
+        </w:rPr>
+        <w:t xml:space="preserve">import </w:t>
+      </w:r>
+      <w:r>
+        <w:rPr>
+          <w:rFonts w:ascii="Courier" w:hAnsi="Courier" w:cs="Courier"/>
+          <w:color w:val="262626"/>
+          <w:sz w:val="16"/>
+          <w:szCs w:val="16"/>
+        </w:rPr>
+        <w:t>org.junit.jupiter.api.Test;</w:t>
+      </w:r>
+    </w:p>
+    <w:p>
+      <w:pPr>
+        <w:autoSpaceDE w:val="0"/>
+        <w:autoSpaceDN w:val="0"/>
+        <w:adjustRightInd w:val="0"/>
+        <w:spacing w:after="0"/>
+        <w:rPr>
+          <w:rFonts w:ascii="Courier" w:hAnsi="Courier" w:cs="Courier"/>
+          <w:color w:val="262626"/>
+          <w:sz w:val="16"/>
+          <w:szCs w:val="16"/>
+        </w:rPr>
+      </w:pPr>
+      <w:r>
+        <w:rPr>
+          <w:rFonts w:ascii="Courier-Bold" w:hAnsi="Courier-Bold" w:cs="Courier-Bold"/>
+          <w:b/>
+          <w:bCs/>
+          <w:color w:val="262626"/>
+          <w:sz w:val="16"/>
+          <w:szCs w:val="16"/>
+        </w:rPr>
+        <w:t xml:space="preserve">public class </w:t>
+      </w:r>
+      <w:r>
+        <w:rPr>
+          <w:rFonts w:ascii="Courier" w:hAnsi="Courier" w:cs="Courier"/>
+          <w:color w:val="262626"/>
+          <w:sz w:val="16"/>
+          <w:szCs w:val="16"/>
+        </w:rPr>
+        <w:t>CalculatorTest {</w:t>
+      </w:r>
+    </w:p>
+    <w:p>
+      <w:pPr>
+        <w:autoSpaceDE w:val="0"/>
+        <w:autoSpaceDN w:val="0"/>
+        <w:adjustRightInd w:val="0"/>
+        <w:spacing w:after="0"/>
+        <w:ind w:left="720"/>
+        <w:rPr>
+          <w:rFonts w:ascii="Courier" w:hAnsi="Courier" w:cs="Courier"/>
+          <w:color w:val="262626"/>
+          <w:sz w:val="16"/>
+          <w:szCs w:val="16"/>
+        </w:rPr>
+      </w:pPr>
+      <w:r>
+        <w:rPr>
+          <w:rFonts w:ascii="Courier" w:hAnsi="Courier" w:cs="Courier"/>
+          <w:color w:val="262626"/>
+          <w:sz w:val="16"/>
+          <w:szCs w:val="16"/>
+        </w:rPr>
+        <w:t>@Test</w:t>
+      </w:r>
+    </w:p>
+    <w:p>
+      <w:pPr>
+        <w:autoSpaceDE w:val="0"/>
+        <w:autoSpaceDN w:val="0"/>
+        <w:adjustRightInd w:val="0"/>
+        <w:spacing w:after="0"/>
+        <w:ind w:left="720"/>
+        <w:rPr>
+          <w:rFonts w:ascii="Courier" w:hAnsi="Courier" w:cs="Courier"/>
+          <w:color w:val="262626"/>
+          <w:sz w:val="16"/>
+          <w:szCs w:val="16"/>
+        </w:rPr>
+      </w:pPr>
+      <w:r>
+        <w:rPr>
+          <w:rFonts w:ascii="Courier-Bold" w:hAnsi="Courier-Bold" w:cs="Courier-Bold"/>
+          <w:b/>
+          <w:bCs/>
+          <w:color w:val="262626"/>
+          <w:sz w:val="16"/>
+          <w:szCs w:val="16"/>
+        </w:rPr>
+        <w:t xml:space="preserve">public void </w:t>
+      </w:r>
+      <w:r>
+        <w:rPr>
+          <w:rFonts w:ascii="Courier" w:hAnsi="Courier" w:cs="Courier"/>
+          <w:color w:val="262626"/>
+          <w:sz w:val="16"/>
+          <w:szCs w:val="16"/>
+        </w:rPr>
+        <w:t>testAdd() {</w:t>
+      </w:r>
+    </w:p>
+    <w:p>
+      <w:pPr>
+        <w:autoSpaceDE w:val="0"/>
+        <w:autoSpaceDN w:val="0"/>
+        <w:adjustRightInd w:val="0"/>
+        <w:spacing w:after="0"/>
+        <w:ind w:left="1440"/>
+        <w:rPr>
+          <w:rFonts w:ascii="Courier" w:hAnsi="Courier" w:cs="Courier"/>
+          <w:color w:val="262626"/>
+          <w:sz w:val="16"/>
+          <w:szCs w:val="16"/>
+        </w:rPr>
+      </w:pPr>
+      <w:r>
+        <w:rPr>
+          <w:rFonts w:ascii="Courier" w:hAnsi="Courier" w:cs="Courier"/>
+          <w:color w:val="262626"/>
+          <w:sz w:val="16"/>
+          <w:szCs w:val="16"/>
+        </w:rPr>
+        <w:t xml:space="preserve">Calculator calculator = </w:t>
+      </w:r>
+      <w:r>
+        <w:rPr>
+          <w:rFonts w:ascii="Courier-Bold" w:hAnsi="Courier-Bold" w:cs="Courier-Bold"/>
+          <w:b/>
+          <w:bCs/>
+          <w:color w:val="262626"/>
+          <w:sz w:val="16"/>
+          <w:szCs w:val="16"/>
+        </w:rPr>
+        <w:t xml:space="preserve">new </w:t>
+      </w:r>
+      <w:r>
+        <w:rPr>
+          <w:rFonts w:ascii="Courier" w:hAnsi="Courier" w:cs="Courier"/>
+          <w:color w:val="262626"/>
+          <w:sz w:val="16"/>
+          <w:szCs w:val="16"/>
+        </w:rPr>
+        <w:t>Calculator();</w:t>
+      </w:r>
+    </w:p>
+    <w:p>
+      <w:pPr>
+        <w:autoSpaceDE w:val="0"/>
+        <w:autoSpaceDN w:val="0"/>
+        <w:adjustRightInd w:val="0"/>
+        <w:spacing w:after="0"/>
+        <w:ind w:left="1440"/>
+        <w:rPr>
+          <w:rFonts w:ascii="Courier" w:hAnsi="Courier" w:cs="Courier"/>
+          <w:color w:val="262626"/>
+          <w:sz w:val="16"/>
+          <w:szCs w:val="16"/>
+        </w:rPr>
+      </w:pPr>
+      <w:r>
+        <w:rPr>
+          <w:rFonts w:ascii="Courier-Bold" w:hAnsi="Courier-Bold" w:cs="Courier-Bold"/>
+          <w:b/>
+          <w:bCs/>
+          <w:color w:val="262626"/>
+          <w:sz w:val="16"/>
+          <w:szCs w:val="16"/>
+        </w:rPr>
+        <w:t xml:space="preserve">double </w:t>
+      </w:r>
+      <w:r>
+        <w:rPr>
+          <w:rFonts w:ascii="Courier" w:hAnsi="Courier" w:cs="Courier"/>
+          <w:color w:val="262626"/>
+          <w:sz w:val="16"/>
+          <w:szCs w:val="16"/>
+        </w:rPr>
+        <w:t>result = calculator.add(10, 50);</w:t>
+      </w:r>
+    </w:p>
+    <w:p>
+      <w:pPr>
+        <w:autoSpaceDE w:val="0"/>
+        <w:autoSpaceDN w:val="0"/>
+        <w:adjustRightInd w:val="0"/>
+        <w:spacing w:after="0"/>
+        <w:ind w:left="1440"/>
+        <w:rPr>
+          <w:rFonts w:ascii="Courier" w:hAnsi="Courier" w:cs="Courier"/>
+          <w:color w:val="262626"/>
+          <w:sz w:val="16"/>
+          <w:szCs w:val="16"/>
+        </w:rPr>
+      </w:pPr>
+      <w:r>
+        <w:rPr>
+          <w:rFonts w:ascii="Courier" w:hAnsi="Courier" w:cs="Courier"/>
+          <w:color w:val="262626"/>
+          <w:sz w:val="16"/>
+          <w:szCs w:val="16"/>
+        </w:rPr>
+        <w:t>assertEquals(60, result, 0);</w:t>
+      </w:r>
+    </w:p>
+    <w:p>
+      <w:pPr>
+        <w:autoSpaceDE w:val="0"/>
+        <w:autoSpaceDN w:val="0"/>
+        <w:adjustRightInd w:val="0"/>
+        <w:spacing w:after="0"/>
+        <w:ind w:left="720"/>
+        <w:rPr>
+          <w:rFonts w:ascii="Courier" w:hAnsi="Courier" w:cs="Courier"/>
+          <w:color w:val="262626"/>
+          <w:sz w:val="16"/>
+          <w:szCs w:val="16"/>
+        </w:rPr>
+      </w:pPr>
+      <w:r>
+        <w:rPr>
+          <w:rFonts w:ascii="Courier" w:hAnsi="Courier" w:cs="Courier"/>
+          <w:color w:val="262626"/>
+          <w:sz w:val="16"/>
+          <w:szCs w:val="16"/>
+        </w:rPr>
+        <w:t>}</w:t>
+      </w:r>
+    </w:p>
+    <w:p>
+      <w:pPr>
+        <w:rPr>
+          <w:rFonts w:ascii="Courier" w:hAnsi="Courier" w:cs="Courier"/>
+          <w:color w:val="262626"/>
+          <w:sz w:val="16"/>
+          <w:szCs w:val="16"/>
+        </w:rPr>
+      </w:pPr>
+      <w:r>
+        <w:rPr>
+          <w:rFonts w:ascii="Courier" w:hAnsi="Courier" w:cs="Courier"/>
+          <w:color w:val="262626"/>
+          <w:sz w:val="16"/>
+          <w:szCs w:val="16"/>
+        </w:rPr>
+        <w:t>}</w:t>
+      </w:r>
+    </w:p>
+    <w:p>
+      <w:pPr>
+        <w:rPr>
+          <w:rFonts w:ascii="Courier" w:hAnsi="Courier" w:cs="Courier"/>
+          <w:color w:val="262626"/>
+          <w:sz w:val="16"/>
+          <w:szCs w:val="16"/>
+        </w:rPr>
+      </w:pPr>
+    </w:p>
+    <w:p>
+      <w:pPr>
+        <w:pStyle w:val="ListParagraph"/>
+        <w:numPr>
+          <w:ilvl w:val="0"/>
+          <w:numId w:val="41"/>
+        </w:numPr>
+      </w:pPr>
+      <w:r>
+        <w:t xml:space="preserve">You can now run the tests using maven: </w:t>
+      </w:r>
+      <w:r>
+        <w:rPr>
+          <w:rStyle w:val="code-snippetChar"/>
+        </w:rPr>
+        <w:t>mvn clean test</w:t>
+      </w:r>
+      <w:r>
+        <w:t xml:space="preserve"> for example.</w:t>
+      </w:r>
+    </w:p>
+    <w:p>
+      <w:pPr>
+        <w:pStyle w:val="ListParagraph"/>
+        <w:numPr>
+          <w:ilvl w:val="0"/>
+          <w:numId w:val="41"/>
+        </w:numPr>
+        <w:autoSpaceDE w:val="0"/>
+        <w:autoSpaceDN w:val="0"/>
+        <w:adjustRightInd w:val="0"/>
+        <w:spacing w:after="0"/>
+        <w:rPr>
+          <w:rFonts w:ascii="NewBaskerville-Roman" w:hAnsi="NewBaskerville-Roman" w:cs="NewBaskerville-Roman"/>
+          <w:color w:val="262626"/>
+          <w:sz w:val="20"/>
+          <w:szCs w:val="20"/>
+        </w:rPr>
+      </w:pPr>
+      <w:r>
+        <w:rPr>
+          <w:rFonts w:ascii="NewBaskerville-Roman" w:hAnsi="NewBaskerville-Roman" w:cs="NewBaskerville-Roman"/>
+          <w:color w:val="262626"/>
+          <w:sz w:val="20"/>
+          <w:szCs w:val="20"/>
+        </w:rPr>
+        <w:t>It’s common practice</w:t>
+      </w:r>
+      <w:r>
+        <w:rPr>
+          <w:rFonts w:ascii="NewBaskerville-Roman" w:hAnsi="NewBaskerville-Roman" w:cs="NewBaskerville-Roman"/>
+          <w:color w:val="262626"/>
+          <w:sz w:val="20"/>
+          <w:szCs w:val="20"/>
+        </w:rPr>
+        <w:t xml:space="preserve"> </w:t>
+      </w:r>
+      <w:r>
+        <w:rPr>
+          <w:rFonts w:ascii="NewBaskerville-Roman" w:hAnsi="NewBaskerville-Roman" w:cs="NewBaskerville-Roman"/>
+          <w:color w:val="262626"/>
+          <w:sz w:val="20"/>
+          <w:szCs w:val="20"/>
+        </w:rPr>
+        <w:t xml:space="preserve">to end the class name with </w:t>
+      </w:r>
+      <w:r>
+        <w:rPr>
+          <w:rFonts w:ascii="Courier" w:hAnsi="Courier" w:cs="Courier"/>
+          <w:color w:val="262626"/>
+          <w:sz w:val="19"/>
+          <w:szCs w:val="19"/>
+        </w:rPr>
+        <w:t>Test</w:t>
+      </w:r>
+    </w:p>
+    <w:p>
+      <w:pPr>
+        <w:pStyle w:val="ListParagraph"/>
+        <w:numPr>
+          <w:ilvl w:val="0"/>
+          <w:numId w:val="41"/>
+        </w:numPr>
+        <w:autoSpaceDE w:val="0"/>
+        <w:autoSpaceDN w:val="0"/>
+        <w:adjustRightInd w:val="0"/>
+        <w:spacing w:after="0"/>
+        <w:rPr>
+          <w:rFonts w:ascii="NewBaskerville-Roman" w:hAnsi="NewBaskerville-Roman" w:cs="NewBaskerville-Roman"/>
+          <w:color w:val="262626"/>
+          <w:sz w:val="20"/>
+          <w:szCs w:val="20"/>
+        </w:rPr>
+      </w:pPr>
+      <w:r>
+        <w:rPr>
+          <w:rFonts w:ascii="NewBaskerville-Roman" w:hAnsi="NewBaskerville-Roman" w:cs="NewBaskerville-Roman"/>
+          <w:color w:val="262626"/>
+          <w:sz w:val="20"/>
+          <w:szCs w:val="20"/>
+        </w:rPr>
+        <w:t xml:space="preserve">JUnit 3 required extending the </w:t>
+      </w:r>
+      <w:r>
+        <w:rPr>
+          <w:rFonts w:ascii="Courier" w:hAnsi="Courier" w:cs="Courier"/>
+          <w:color w:val="262626"/>
+          <w:sz w:val="19"/>
+          <w:szCs w:val="19"/>
+        </w:rPr>
+        <w:t xml:space="preserve">TestCase </w:t>
+      </w:r>
+      <w:r>
+        <w:rPr>
+          <w:rFonts w:ascii="NewBaskerville-Roman" w:hAnsi="NewBaskerville-Roman" w:cs="NewBaskerville-Roman"/>
+          <w:color w:val="262626"/>
+          <w:sz w:val="20"/>
+          <w:szCs w:val="20"/>
+        </w:rPr>
+        <w:t>class, but</w:t>
+      </w:r>
+      <w:r>
+        <w:rPr>
+          <w:rFonts w:ascii="NewBaskerville-Roman" w:hAnsi="NewBaskerville-Roman" w:cs="NewBaskerville-Roman"/>
+          <w:color w:val="262626"/>
+          <w:sz w:val="20"/>
+          <w:szCs w:val="20"/>
+        </w:rPr>
+        <w:t xml:space="preserve"> </w:t>
+      </w:r>
+      <w:r>
+        <w:rPr>
+          <w:rFonts w:ascii="NewBaskerville-Roman" w:hAnsi="NewBaskerville-Roman" w:cs="NewBaskerville-Roman"/>
+          <w:color w:val="262626"/>
+          <w:sz w:val="20"/>
+          <w:szCs w:val="20"/>
+        </w:rPr>
+        <w:t>this requirement was removed with JUnit 4</w:t>
+      </w:r>
+    </w:p>
+    <w:p>
+      <w:pPr>
+        <w:pStyle w:val="NoSpacing"/>
+        <w:numPr>
+          <w:ilvl w:val="0"/>
+          <w:numId w:val="41"/>
+        </w:numPr>
+      </w:pPr>
+      <w:r>
+        <w:t>up to JUnit 4, the class had to be</w:t>
+      </w:r>
+      <w:r>
+        <w:t xml:space="preserve"> </w:t>
+      </w:r>
+      <w:r>
+        <w:t>public; starting with version 5, the top-level test class can be public or package-private,</w:t>
+      </w:r>
+      <w:r>
+        <w:t xml:space="preserve"> </w:t>
+      </w:r>
+      <w:r>
+        <w:t>and you can name it whatever you want.</w:t>
+      </w:r>
+    </w:p>
+    <w:p>
+      <w:pPr>
+        <w:pStyle w:val="NoSpacing"/>
+        <w:ind w:left="720"/>
+      </w:pPr>
+    </w:p>
+    <w:p>
+      <w:pPr>
+        <w:pStyle w:val="NoSpacing"/>
+        <w:numPr>
+          <w:ilvl w:val="0"/>
+          <w:numId w:val="41"/>
+        </w:numPr>
+      </w:pPr>
+      <w:r>
+        <w:t xml:space="preserve">you mark the method as a unit test method by adding the </w:t>
+      </w:r>
+      <w:r>
+        <w:rPr>
+          <w:rFonts w:ascii="Courier" w:hAnsi="Courier" w:cs="Courier"/>
+          <w:sz w:val="19"/>
+          <w:szCs w:val="19"/>
+        </w:rPr>
+        <w:t xml:space="preserve">@Test </w:t>
+      </w:r>
+      <w:r>
+        <w:t>annotation.</w:t>
+      </w:r>
+      <w:r>
+        <w:t xml:space="preserve"> </w:t>
+      </w:r>
+      <w:r>
+        <w:t xml:space="preserve">In the past, the usual practice was to name test methods following the </w:t>
+      </w:r>
+      <w:r>
+        <w:rPr>
+          <w:rFonts w:ascii="Courier" w:hAnsi="Courier" w:cs="Courier"/>
+          <w:sz w:val="19"/>
+          <w:szCs w:val="19"/>
+        </w:rPr>
+        <w:t>test</w:t>
+      </w:r>
+      <w:r>
+        <w:rPr>
+          <w:rFonts w:ascii="NewBaskerville-Italic" w:hAnsi="NewBaskerville-Italic" w:cs="NewBaskerville-Italic"/>
+          <w:i/>
+          <w:iCs/>
+        </w:rPr>
+        <w:t>XYZ</w:t>
+      </w:r>
+      <w:r>
+        <w:t xml:space="preserve"> </w:t>
+      </w:r>
+      <w:r>
+        <w:t>pattern, as was required up to JUnit 3. Now that doing so is no longer required, some</w:t>
+      </w:r>
+      <w:r>
+        <w:t xml:space="preserve"> </w:t>
+      </w:r>
+      <w:r>
+        <w:t>programmers drop the prefix and use a descriptive phrase as the method name</w:t>
+      </w:r>
+      <w:r>
+        <w:t>.</w:t>
+      </w:r>
+    </w:p>
+    <w:p>
+      <w:pPr>
+        <w:pStyle w:val="NoSpacing"/>
+        <w:numPr>
+          <w:ilvl w:val="0"/>
+          <w:numId w:val="41"/>
+        </w:numPr>
+      </w:pPr>
+      <w:r>
+        <w:t xml:space="preserve">The JUnit 5 </w:t>
+      </w:r>
+      <w:r>
+        <w:rPr>
+          <w:rFonts w:ascii="Courier" w:hAnsi="Courier" w:cs="Courier"/>
+          <w:sz w:val="19"/>
+          <w:szCs w:val="19"/>
+        </w:rPr>
+        <w:t xml:space="preserve">@Test </w:t>
+      </w:r>
+      <w:r>
+        <w:t>annotation belongs to a new package,</w:t>
+      </w:r>
+      <w:r>
+        <w:t xml:space="preserve"> </w:t>
+      </w:r>
+      <w:r>
+        <w:rPr>
+          <w:rFonts w:ascii="Courier" w:hAnsi="Courier" w:cs="Courier"/>
+          <w:sz w:val="19"/>
+          <w:szCs w:val="19"/>
+        </w:rPr>
+        <w:t>org.junit.jupiter.api</w:t>
+      </w:r>
+      <w:r>
+        <w:t xml:space="preserve">, and the JUnit 4 </w:t>
+      </w:r>
+      <w:r>
+        <w:rPr>
+          <w:rFonts w:ascii="Courier" w:hAnsi="Courier" w:cs="Courier"/>
+          <w:sz w:val="19"/>
+          <w:szCs w:val="19"/>
+        </w:rPr>
+        <w:t xml:space="preserve">@Test </w:t>
+      </w:r>
+      <w:r>
+        <w:t>annotation belongs to the</w:t>
+      </w:r>
+      <w:r>
+        <w:t xml:space="preserve"> </w:t>
+      </w:r>
+      <w:r>
+        <w:rPr>
+          <w:rFonts w:ascii="Courier" w:hAnsi="Courier" w:cs="Courier"/>
+          <w:sz w:val="19"/>
+          <w:szCs w:val="19"/>
+        </w:rPr>
+        <w:t xml:space="preserve">org.junit </w:t>
+      </w:r>
+      <w:r>
+        <w:t>package.</w:t>
+      </w:r>
+    </w:p>
+    <w:p>
+      <w:pPr>
+        <w:pStyle w:val="NoSpacing"/>
+      </w:pPr>
+    </w:p>
+    <w:p>
+      <w:pPr>
+        <w:pStyle w:val="ListParagraph"/>
+        <w:numPr>
+          <w:ilvl w:val="0"/>
+          <w:numId w:val="41"/>
+        </w:numPr>
+        <w:autoSpaceDE w:val="0"/>
+        <w:autoSpaceDN w:val="0"/>
+        <w:adjustRightInd w:val="0"/>
+        <w:spacing w:after="0"/>
+        <w:rPr>
+          <w:rFonts w:ascii="NewBaskerville-Roman" w:hAnsi="NewBaskerville-Roman" w:cs="NewBaskerville-Roman"/>
+          <w:color w:val="262626"/>
+          <w:sz w:val="20"/>
+          <w:szCs w:val="20"/>
+        </w:rPr>
+      </w:pPr>
+      <w:r>
+        <w:rPr>
+          <w:rFonts w:ascii="NewBaskerville-Roman" w:hAnsi="NewBaskerville-Roman" w:cs="NewBaskerville-Roman"/>
+          <w:color w:val="262626"/>
+          <w:sz w:val="20"/>
+          <w:szCs w:val="20"/>
+        </w:rPr>
+        <w:t xml:space="preserve">You pass </w:t>
+      </w:r>
+      <w:r>
+        <w:rPr>
+          <w:rFonts w:ascii="Courier" w:hAnsi="Courier" w:cs="Courier"/>
+          <w:color w:val="262626"/>
+          <w:sz w:val="19"/>
+          <w:szCs w:val="19"/>
+        </w:rPr>
+        <w:t xml:space="preserve">0 </w:t>
+      </w:r>
+      <w:r>
+        <w:rPr>
+          <w:rFonts w:ascii="NewBaskerville-Roman" w:hAnsi="NewBaskerville-Roman" w:cs="NewBaskerville-Roman"/>
+          <w:color w:val="262626"/>
+          <w:sz w:val="20"/>
+          <w:szCs w:val="20"/>
+        </w:rPr>
+        <w:t xml:space="preserve">as </w:t>
+      </w:r>
+      <w:r>
+        <w:rPr>
+          <w:rFonts w:ascii="Courier" w:hAnsi="Courier" w:cs="Courier"/>
+          <w:color w:val="262626"/>
+          <w:sz w:val="19"/>
+          <w:szCs w:val="19"/>
+        </w:rPr>
+        <w:t xml:space="preserve">delta </w:t>
+      </w:r>
+      <w:r>
+        <w:rPr>
+          <w:rFonts w:ascii="NewBaskerville-Roman" w:hAnsi="NewBaskerville-Roman" w:cs="NewBaskerville-Roman"/>
+          <w:color w:val="262626"/>
+          <w:sz w:val="20"/>
+          <w:szCs w:val="20"/>
+        </w:rPr>
+        <w:t>because you are expecting no floating</w:t>
+      </w:r>
+      <w:r>
+        <w:rPr>
+          <w:rFonts w:ascii="NewBaskerville-Roman" w:hAnsi="NewBaskerville-Roman" w:cs="NewBaskerville-Roman"/>
+          <w:color w:val="262626"/>
+          <w:sz w:val="20"/>
+          <w:szCs w:val="20"/>
+        </w:rPr>
+        <w:t>-</w:t>
+      </w:r>
+      <w:r>
+        <w:rPr>
+          <w:rFonts w:ascii="NewBaskerville-Roman" w:hAnsi="NewBaskerville-Roman" w:cs="NewBaskerville-Roman"/>
+          <w:color w:val="262626"/>
+          <w:sz w:val="20"/>
+          <w:szCs w:val="20"/>
+        </w:rPr>
+        <w:t>point</w:t>
+      </w:r>
+      <w:r>
+        <w:rPr>
+          <w:rFonts w:ascii="NewBaskerville-Roman" w:hAnsi="NewBaskerville-Roman" w:cs="NewBaskerville-Roman"/>
+          <w:color w:val="262626"/>
+          <w:sz w:val="20"/>
+          <w:szCs w:val="20"/>
+        </w:rPr>
+        <w:t xml:space="preserve"> </w:t>
+      </w:r>
+      <w:r>
+        <w:rPr>
+          <w:rFonts w:ascii="NewBaskerville-Roman" w:hAnsi="NewBaskerville-Roman" w:cs="NewBaskerville-Roman"/>
+          <w:color w:val="262626"/>
+          <w:sz w:val="20"/>
+          <w:szCs w:val="20"/>
+        </w:rPr>
+        <w:t>errors when adding 10 and 50, as the decimal part of these numbers is 0.)</w:t>
+      </w:r>
+    </w:p>
+    <w:p>
+      <w:pPr>
+        <w:pStyle w:val="NoSpacing"/>
+        <w:numPr>
+          <w:ilvl w:val="0"/>
+          <w:numId w:val="41"/>
+        </w:numPr>
+      </w:pPr>
+      <w:r>
+        <w:t>If the actual value is not equal to the expected value</w:t>
+      </w:r>
+      <w:r>
+        <w:rPr>
+          <w:b/>
+          <w:bCs/>
+        </w:rPr>
+        <w:t>, J</w:t>
+      </w:r>
+      <w:r>
+        <w:rPr>
+          <w:b/>
+          <w:bCs/>
+        </w:rPr>
+        <w:t>u</w:t>
+      </w:r>
+      <w:r>
+        <w:rPr>
+          <w:b/>
+          <w:bCs/>
+        </w:rPr>
+        <w:t>nit</w:t>
+      </w:r>
+      <w:r>
+        <w:rPr>
+          <w:b/>
+          <w:bCs/>
+        </w:rPr>
+        <w:t xml:space="preserve"> </w:t>
+      </w:r>
+      <w:r>
+        <w:rPr>
+          <w:b/>
+          <w:bCs/>
+        </w:rPr>
+        <w:t xml:space="preserve">throws </w:t>
+      </w:r>
+      <w:r>
+        <w:rPr>
+          <w:b/>
+          <w:bCs/>
+          <w:highlight w:val="yellow"/>
+        </w:rPr>
+        <w:t>an unchecked exception</w:t>
+      </w:r>
+      <w:r>
+        <w:t xml:space="preserve">, </w:t>
+      </w:r>
+      <w:r>
+        <w:rPr>
+          <w:b/>
+          <w:bCs/>
+        </w:rPr>
+        <w:t>which causes the test to fail.</w:t>
+      </w:r>
+    </w:p>
+    <w:p>
+      <w:pPr>
+        <w:pStyle w:val="NoSpacing"/>
+      </w:pPr>
+    </w:p>
+    <w:p>
+      <w:pPr>
+        <w:pStyle w:val="NoSpacing"/>
+      </w:pPr>
+      <w:r>
+        <w:t>Side note:</w:t>
+      </w:r>
+    </w:p>
+    <w:p>
+      <w:pPr>
+        <w:autoSpaceDE w:val="0"/>
+        <w:autoSpaceDN w:val="0"/>
+        <w:adjustRightInd w:val="0"/>
+        <w:spacing w:after="0"/>
+        <w:rPr>
+          <w:rFonts w:ascii="NewBaskerville-Roman" w:hAnsi="NewBaskerville-Roman" w:cs="NewBaskerville-Roman"/>
+          <w:color w:val="262626"/>
+          <w:sz w:val="20"/>
+          <w:szCs w:val="20"/>
+        </w:rPr>
+      </w:pPr>
+      <w:r>
+        <w:rPr>
+          <w:rFonts w:ascii="NewBaskerville-Roman" w:hAnsi="NewBaskerville-Roman" w:cs="NewBaskerville-Roman"/>
+          <w:color w:val="262626"/>
+          <w:sz w:val="20"/>
+          <w:szCs w:val="20"/>
+        </w:rPr>
+        <w:t xml:space="preserve">Most often, the </w:t>
+      </w:r>
+      <w:r>
+        <w:rPr>
+          <w:rFonts w:ascii="Courier" w:hAnsi="Courier" w:cs="Courier"/>
+          <w:color w:val="262626"/>
+          <w:sz w:val="19"/>
+          <w:szCs w:val="19"/>
+        </w:rPr>
+        <w:t xml:space="preserve">delta </w:t>
+      </w:r>
+      <w:r>
+        <w:rPr>
+          <w:rFonts w:ascii="NewBaskerville-Roman" w:hAnsi="NewBaskerville-Roman" w:cs="NewBaskerville-Roman"/>
+          <w:color w:val="262626"/>
+          <w:sz w:val="20"/>
+          <w:szCs w:val="20"/>
+        </w:rPr>
+        <w:t xml:space="preserve">parameter can be </w:t>
+      </w:r>
+      <w:r>
+        <w:rPr>
+          <w:rFonts w:ascii="Courier" w:hAnsi="Courier" w:cs="Courier"/>
+          <w:color w:val="262626"/>
+          <w:sz w:val="19"/>
+          <w:szCs w:val="19"/>
+        </w:rPr>
+        <w:t>0</w:t>
+      </w:r>
+      <w:r>
+        <w:rPr>
+          <w:rFonts w:ascii="NewBaskerville-Roman" w:hAnsi="NewBaskerville-Roman" w:cs="NewBaskerville-Roman"/>
+          <w:color w:val="262626"/>
+          <w:sz w:val="20"/>
+          <w:szCs w:val="20"/>
+        </w:rPr>
+        <w:t>, and you can safely ignore it. This</w:t>
+      </w:r>
+      <w:r>
+        <w:rPr>
+          <w:rFonts w:ascii="NewBaskerville-Roman" w:hAnsi="NewBaskerville-Roman" w:cs="NewBaskerville-Roman"/>
+          <w:color w:val="262626"/>
+          <w:sz w:val="20"/>
+          <w:szCs w:val="20"/>
+        </w:rPr>
+        <w:t xml:space="preserve"> </w:t>
+      </w:r>
+      <w:r>
+        <w:rPr>
+          <w:rFonts w:ascii="NewBaskerville-Roman" w:hAnsi="NewBaskerville-Roman" w:cs="NewBaskerville-Roman"/>
+          <w:color w:val="262626"/>
+          <w:sz w:val="20"/>
+          <w:szCs w:val="20"/>
+        </w:rPr>
+        <w:t>parameter comes into play with calculations that are not always precise, including</w:t>
+      </w:r>
+      <w:r>
+        <w:rPr>
+          <w:rFonts w:ascii="NewBaskerville-Roman" w:hAnsi="NewBaskerville-Roman" w:cs="NewBaskerville-Roman"/>
+          <w:color w:val="262626"/>
+          <w:sz w:val="20"/>
+          <w:szCs w:val="20"/>
+        </w:rPr>
+        <w:t xml:space="preserve"> </w:t>
+      </w:r>
+      <w:r>
+        <w:rPr>
+          <w:rFonts w:ascii="NewBaskerville-Roman" w:hAnsi="NewBaskerville-Roman" w:cs="NewBaskerville-Roman"/>
+          <w:color w:val="262626"/>
+          <w:sz w:val="20"/>
+          <w:szCs w:val="20"/>
+        </w:rPr>
+        <w:t xml:space="preserve">many floating-point calculations. </w:t>
+      </w:r>
+      <w:r>
+        <w:rPr>
+          <w:rFonts w:ascii="Courier" w:hAnsi="Courier" w:cs="Courier"/>
+          <w:color w:val="262626"/>
+          <w:sz w:val="19"/>
+          <w:szCs w:val="19"/>
+        </w:rPr>
+        <w:t xml:space="preserve">delta </w:t>
+      </w:r>
+      <w:r>
+        <w:rPr>
+          <w:rFonts w:ascii="NewBaskerville-Roman" w:hAnsi="NewBaskerville-Roman" w:cs="NewBaskerville-Roman"/>
+          <w:color w:val="262626"/>
+          <w:sz w:val="20"/>
+          <w:szCs w:val="20"/>
+        </w:rPr>
+        <w:t>provides a range factor: if the actual value is</w:t>
+      </w:r>
+      <w:r>
+        <w:rPr>
+          <w:rFonts w:ascii="NewBaskerville-Roman" w:hAnsi="NewBaskerville-Roman" w:cs="NewBaskerville-Roman"/>
+          <w:color w:val="262626"/>
+          <w:sz w:val="20"/>
+          <w:szCs w:val="20"/>
+        </w:rPr>
+        <w:t xml:space="preserve"> </w:t>
+      </w:r>
+      <w:r>
+        <w:rPr>
+          <w:rFonts w:ascii="NewBaskerville-Roman" w:hAnsi="NewBaskerville-Roman" w:cs="NewBaskerville-Roman"/>
+          <w:color w:val="262626"/>
+          <w:sz w:val="20"/>
+          <w:szCs w:val="20"/>
+        </w:rPr>
+        <w:t xml:space="preserve">within the range </w:t>
+      </w:r>
+      <w:r>
+        <w:rPr>
+          <w:rFonts w:ascii="Courier" w:hAnsi="Courier" w:cs="Courier"/>
+          <w:color w:val="262626"/>
+          <w:sz w:val="19"/>
+          <w:szCs w:val="19"/>
+        </w:rPr>
+        <w:t xml:space="preserve">expected </w:t>
+      </w:r>
+      <w:r>
+        <w:rPr>
+          <w:rFonts w:ascii="NewBaskerville-Roman" w:hAnsi="NewBaskerville-Roman" w:cs="NewBaskerville-Roman"/>
+          <w:color w:val="262626"/>
+          <w:sz w:val="20"/>
+          <w:szCs w:val="20"/>
+        </w:rPr>
+        <w:t xml:space="preserve">– </w:t>
+      </w:r>
+      <w:r>
+        <w:rPr>
+          <w:rFonts w:ascii="Courier" w:hAnsi="Courier" w:cs="Courier"/>
+          <w:color w:val="262626"/>
+          <w:sz w:val="19"/>
+          <w:szCs w:val="19"/>
+        </w:rPr>
+        <w:t xml:space="preserve">delta </w:t>
+      </w:r>
+      <w:r>
+        <w:rPr>
+          <w:rFonts w:ascii="NewBaskerville-Roman" w:hAnsi="NewBaskerville-Roman" w:cs="NewBaskerville-Roman"/>
+          <w:color w:val="262626"/>
+          <w:sz w:val="20"/>
+          <w:szCs w:val="20"/>
+        </w:rPr>
+        <w:t xml:space="preserve">and </w:t>
+      </w:r>
+      <w:r>
+        <w:rPr>
+          <w:rFonts w:ascii="Courier" w:hAnsi="Courier" w:cs="Courier"/>
+          <w:color w:val="262626"/>
+          <w:sz w:val="19"/>
+          <w:szCs w:val="19"/>
+        </w:rPr>
+        <w:t xml:space="preserve">expected </w:t>
+      </w:r>
+      <w:r>
+        <w:rPr>
+          <w:rFonts w:ascii="NewBaskerville-Roman" w:hAnsi="NewBaskerville-Roman" w:cs="NewBaskerville-Roman"/>
+          <w:color w:val="262626"/>
+          <w:sz w:val="20"/>
+          <w:szCs w:val="20"/>
+        </w:rPr>
+        <w:t xml:space="preserve">+ </w:t>
+      </w:r>
+      <w:r>
+        <w:rPr>
+          <w:rFonts w:ascii="Courier" w:hAnsi="Courier" w:cs="Courier"/>
+          <w:color w:val="262626"/>
+          <w:sz w:val="19"/>
+          <w:szCs w:val="19"/>
+        </w:rPr>
+        <w:t>delta</w:t>
+      </w:r>
+      <w:r>
+        <w:rPr>
+          <w:rFonts w:ascii="NewBaskerville-Roman" w:hAnsi="NewBaskerville-Roman" w:cs="NewBaskerville-Roman"/>
+          <w:color w:val="262626"/>
+          <w:sz w:val="20"/>
+          <w:szCs w:val="20"/>
+        </w:rPr>
+        <w:t>, the test will pass. You</w:t>
+      </w:r>
+      <w:r>
+        <w:rPr>
+          <w:rFonts w:ascii="NewBaskerville-Roman" w:hAnsi="NewBaskerville-Roman" w:cs="NewBaskerville-Roman"/>
+          <w:color w:val="262626"/>
+          <w:sz w:val="20"/>
+          <w:szCs w:val="20"/>
+        </w:rPr>
+        <w:t xml:space="preserve"> </w:t>
+      </w:r>
+      <w:r>
+        <w:rPr>
+          <w:rFonts w:ascii="NewBaskerville-Roman" w:hAnsi="NewBaskerville-Roman" w:cs="NewBaskerville-Roman"/>
+          <w:color w:val="262626"/>
+          <w:sz w:val="20"/>
+          <w:szCs w:val="20"/>
+        </w:rPr>
+        <w:t>may find this useful when you’re performing mathematical computations with rounding</w:t>
+      </w:r>
+      <w:r>
+        <w:rPr>
+          <w:rFonts w:ascii="NewBaskerville-Roman" w:hAnsi="NewBaskerville-Roman" w:cs="NewBaskerville-Roman"/>
+          <w:color w:val="262626"/>
+          <w:sz w:val="20"/>
+          <w:szCs w:val="20"/>
+        </w:rPr>
+        <w:t xml:space="preserve"> </w:t>
+      </w:r>
+      <w:r>
+        <w:rPr>
+          <w:rFonts w:ascii="NewBaskerville-Roman" w:hAnsi="NewBaskerville-Roman" w:cs="NewBaskerville-Roman"/>
+          <w:color w:val="262626"/>
+          <w:sz w:val="20"/>
+          <w:szCs w:val="20"/>
+        </w:rPr>
+        <w:t>or truncating errors or when you’re asserting a condition about the modification</w:t>
+      </w:r>
+      <w:r>
+        <w:rPr>
+          <w:rFonts w:ascii="NewBaskerville-Roman" w:hAnsi="NewBaskerville-Roman" w:cs="NewBaskerville-Roman"/>
+          <w:color w:val="262626"/>
+          <w:sz w:val="20"/>
+          <w:szCs w:val="20"/>
+        </w:rPr>
+        <w:t xml:space="preserve"> </w:t>
+      </w:r>
+      <w:r>
+        <w:rPr>
+          <w:rFonts w:ascii="NewBaskerville-Roman" w:hAnsi="NewBaskerville-Roman" w:cs="NewBaskerville-Roman"/>
+          <w:color w:val="262626"/>
+          <w:sz w:val="20"/>
+          <w:szCs w:val="20"/>
+        </w:rPr>
+        <w:t>date of a file, because the precision of these dates depends on the OS.</w:t>
       </w:r>
     </w:p>
     <w:sectPr>
@@ -7642,6 +8213,119 @@
     </w:lvl>
   </w:abstractNum>
   <w:abstractNum w:abstractNumId="20" w15:restartNumberingAfterBreak="0">
+    <w:nsid w:val="20DB2741"/>
+    <w:multiLevelType w:val="hybridMultilevel"/>
+    <w:tmpl w:val="FEDAA400"/>
+    <w:lvl w:ilvl="0" w:tplc="04090001">
+      <w:start w:val="1"/>
+      <w:numFmt w:val="bullet"/>
+      <w:lvlText w:val=""/>
+      <w:lvlJc w:val="left"/>
+      <w:pPr>
+        <w:ind w:left="720" w:hanging="360"/>
+      </w:pPr>
+      <w:rPr>
+        <w:rFonts w:ascii="Symbol" w:hAnsi="Symbol" w:hint="default"/>
+      </w:rPr>
+    </w:lvl>
+    <w:lvl w:ilvl="1" w:tplc="04090003" w:tentative="1">
+      <w:start w:val="1"/>
+      <w:numFmt w:val="bullet"/>
+      <w:lvlText w:val="o"/>
+      <w:lvlJc w:val="left"/>
+      <w:pPr>
+        <w:ind w:left="1440" w:hanging="360"/>
+      </w:pPr>
+      <w:rPr>
+        <w:rFonts w:ascii="Courier New" w:hAnsi="Courier New" w:cs="Courier New" w:hint="default"/>
+      </w:rPr>
+    </w:lvl>
+    <w:lvl w:ilvl="2" w:tplc="04090005" w:tentative="1">
+      <w:start w:val="1"/>
+      <w:numFmt w:val="bullet"/>
+      <w:lvlText w:val=""/>
+      <w:lvlJc w:val="left"/>
+      <w:pPr>
+        <w:ind w:left="2160" w:hanging="360"/>
+      </w:pPr>
+      <w:rPr>
+        <w:rFonts w:ascii="Wingdings" w:hAnsi="Wingdings" w:hint="default"/>
+      </w:rPr>
+    </w:lvl>
+    <w:lvl w:ilvl="3" w:tplc="04090001" w:tentative="1">
+      <w:start w:val="1"/>
+      <w:numFmt w:val="bullet"/>
+      <w:lvlText w:val=""/>
+      <w:lvlJc w:val="left"/>
+      <w:pPr>
+        <w:ind w:left="2880" w:hanging="360"/>
+      </w:pPr>
+      <w:rPr>
+        <w:rFonts w:ascii="Symbol" w:hAnsi="Symbol" w:hint="default"/>
+      </w:rPr>
+    </w:lvl>
+    <w:lvl w:ilvl="4" w:tplc="04090003" w:tentative="1">
+      <w:start w:val="1"/>
+      <w:numFmt w:val="bullet"/>
+      <w:lvlText w:val="o"/>
+      <w:lvlJc w:val="left"/>
+      <w:pPr>
+        <w:ind w:left="3600" w:hanging="360"/>
+      </w:pPr>
+      <w:rPr>
+        <w:rFonts w:ascii="Courier New" w:hAnsi="Courier New" w:cs="Courier New" w:hint="default"/>
+      </w:rPr>
+    </w:lvl>
+    <w:lvl w:ilvl="5" w:tplc="04090005" w:tentative="1">
+      <w:start w:val="1"/>
+      <w:numFmt w:val="bullet"/>
+      <w:lvlText w:val=""/>
+      <w:lvlJc w:val="left"/>
+      <w:pPr>
+        <w:ind w:left="4320" w:hanging="360"/>
+      </w:pPr>
+      <w:rPr>
+        <w:rFonts w:ascii="Wingdings" w:hAnsi="Wingdings" w:hint="default"/>
+      </w:rPr>
+    </w:lvl>
+    <w:lvl w:ilvl="6" w:tplc="04090001" w:tentative="1">
+      <w:start w:val="1"/>
+      <w:numFmt w:val="bullet"/>
+      <w:lvlText w:val=""/>
+      <w:lvlJc w:val="left"/>
+      <w:pPr>
+        <w:ind w:left="5040" w:hanging="360"/>
+      </w:pPr>
+      <w:rPr>
+        <w:rFonts w:ascii="Symbol" w:hAnsi="Symbol" w:hint="default"/>
+      </w:rPr>
+    </w:lvl>
+    <w:lvl w:ilvl="7" w:tplc="04090003" w:tentative="1">
+      <w:start w:val="1"/>
+      <w:numFmt w:val="bullet"/>
+      <w:lvlText w:val="o"/>
+      <w:lvlJc w:val="left"/>
+      <w:pPr>
+        <w:ind w:left="5760" w:hanging="360"/>
+      </w:pPr>
+      <w:rPr>
+        <w:rFonts w:ascii="Courier New" w:hAnsi="Courier New" w:cs="Courier New" w:hint="default"/>
+      </w:rPr>
+    </w:lvl>
+    <w:lvl w:ilvl="8" w:tplc="04090005" w:tentative="1">
+      <w:start w:val="1"/>
+      <w:numFmt w:val="bullet"/>
+      <w:lvlText w:val=""/>
+      <w:lvlJc w:val="left"/>
+      <w:pPr>
+        <w:ind w:left="6480" w:hanging="360"/>
+      </w:pPr>
+      <w:rPr>
+        <w:rFonts w:ascii="Wingdings" w:hAnsi="Wingdings" w:hint="default"/>
+      </w:rPr>
+    </w:lvl>
+  </w:abstractNum>
+  <w:abstractNum w:abstractNumId="21" w15:restartNumberingAfterBreak="0">
     <w:nsid w:val="21515E7B"/>
     <w:multiLevelType w:val="hybridMultilevel"/>
     <w:tmpl w:val="805E0038"/>
@@ -7755,7 +8439,7 @@
       </w:rPr>
     </w:lvl>
   </w:abstractNum>
-  <w:abstractNum w:abstractNumId="21" w15:restartNumberingAfterBreak="0">
+  <w:abstractNum w:abstractNumId="22" w15:restartNumberingAfterBreak="0">
     <w:nsid w:val="268A3225"/>
     <w:multiLevelType w:val="hybridMultilevel"/>
     <w:tmpl w:val="F3409F28"/>
@@ -7868,7 +8552,7 @@
       </w:rPr>
     </w:lvl>
   </w:abstractNum>
-  <w:abstractNum w:abstractNumId="22" w15:restartNumberingAfterBreak="0">
+  <w:abstractNum w:abstractNumId="23" w15:restartNumberingAfterBreak="0">
     <w:nsid w:val="2CD47A1B"/>
     <w:multiLevelType w:val="multilevel"/>
     <w:tmpl w:val="AA866742"/>
@@ -7984,7 +8668,7 @@
       </w:rPr>
     </w:lvl>
   </w:abstractNum>
-  <w:abstractNum w:abstractNumId="23" w15:restartNumberingAfterBreak="0">
+  <w:abstractNum w:abstractNumId="24" w15:restartNumberingAfterBreak="0">
     <w:nsid w:val="37711FA7"/>
     <w:multiLevelType w:val="hybridMultilevel"/>
     <w:tmpl w:val="22FEDA86"/>
@@ -8070,7 +8754,7 @@
       </w:pPr>
     </w:lvl>
   </w:abstractNum>
-  <w:abstractNum w:abstractNumId="24" w15:restartNumberingAfterBreak="0">
+  <w:abstractNum w:abstractNumId="25" w15:restartNumberingAfterBreak="0">
     <w:nsid w:val="3815464F"/>
     <w:multiLevelType w:val="hybridMultilevel"/>
     <w:tmpl w:val="B11E7C22"/>
@@ -8183,7 +8867,7 @@
       </w:rPr>
     </w:lvl>
   </w:abstractNum>
-  <w:abstractNum w:abstractNumId="25" w15:restartNumberingAfterBreak="0">
+  <w:abstractNum w:abstractNumId="26" w15:restartNumberingAfterBreak="0">
     <w:nsid w:val="3B4E58F9"/>
     <w:multiLevelType w:val="hybridMultilevel"/>
     <w:tmpl w:val="A8F8C774"/>
@@ -8296,7 +8980,7 @@
       </w:rPr>
     </w:lvl>
   </w:abstractNum>
-  <w:abstractNum w:abstractNumId="26" w15:restartNumberingAfterBreak="0">
+  <w:abstractNum w:abstractNumId="27" w15:restartNumberingAfterBreak="0">
     <w:nsid w:val="45934EC6"/>
     <w:multiLevelType w:val="hybridMultilevel"/>
     <w:tmpl w:val="855CA17C"/>
@@ -8409,7 +9093,7 @@
       </w:rPr>
     </w:lvl>
   </w:abstractNum>
-  <w:abstractNum w:abstractNumId="27" w15:restartNumberingAfterBreak="0">
+  <w:abstractNum w:abstractNumId="28" w15:restartNumberingAfterBreak="0">
     <w:nsid w:val="470B27A6"/>
     <w:multiLevelType w:val="hybridMultilevel"/>
     <w:tmpl w:val="4134FE34"/>
@@ -8522,7 +9206,7 @@
       </w:rPr>
     </w:lvl>
   </w:abstractNum>
-  <w:abstractNum w:abstractNumId="28" w15:restartNumberingAfterBreak="0">
+  <w:abstractNum w:abstractNumId="29" w15:restartNumberingAfterBreak="0">
     <w:nsid w:val="4A100835"/>
     <w:multiLevelType w:val="hybridMultilevel"/>
     <w:tmpl w:val="2D381DF6"/>
@@ -8635,10 +9319,10 @@
       </w:rPr>
     </w:lvl>
   </w:abstractNum>
-  <w:abstractNum w:abstractNumId="29" w15:restartNumberingAfterBreak="0">
+  <w:abstractNum w:abstractNumId="30" w15:restartNumberingAfterBreak="0">
     <w:nsid w:val="4C83059F"/>
     <w:multiLevelType w:val="hybridMultilevel"/>
-    <w:tmpl w:val="8BFCBBAC"/>
+    <w:tmpl w:val="157805C4"/>
     <w:lvl w:ilvl="0" w:tplc="04090001">
       <w:start w:val="1"/>
       <w:numFmt w:val="bullet"/>
@@ -8748,7 +9432,7 @@
       </w:rPr>
     </w:lvl>
   </w:abstractNum>
-  <w:abstractNum w:abstractNumId="30" w15:restartNumberingAfterBreak="0">
+  <w:abstractNum w:abstractNumId="31" w15:restartNumberingAfterBreak="0">
     <w:nsid w:val="50D534E8"/>
     <w:multiLevelType w:val="hybridMultilevel"/>
     <w:tmpl w:val="60307286"/>
@@ -8861,10 +9545,10 @@
       </w:rPr>
     </w:lvl>
   </w:abstractNum>
-  <w:abstractNum w:abstractNumId="31" w15:restartNumberingAfterBreak="0">
+  <w:abstractNum w:abstractNumId="32" w15:restartNumberingAfterBreak="0">
     <w:nsid w:val="571471EC"/>
     <w:multiLevelType w:val="hybridMultilevel"/>
-    <w:tmpl w:val="56A0899E"/>
+    <w:tmpl w:val="47144E72"/>
     <w:lvl w:ilvl="0" w:tplc="0409000D">
       <w:start w:val="1"/>
       <w:numFmt w:val="bullet"/>
@@ -8974,7 +9658,7 @@
       </w:rPr>
     </w:lvl>
   </w:abstractNum>
-  <w:abstractNum w:abstractNumId="32" w15:restartNumberingAfterBreak="0">
+  <w:abstractNum w:abstractNumId="33" w15:restartNumberingAfterBreak="0">
     <w:nsid w:val="645B3C7E"/>
     <w:multiLevelType w:val="hybridMultilevel"/>
     <w:tmpl w:val="B6F8E19A"/>
@@ -9087,7 +9771,7 @@
       </w:rPr>
     </w:lvl>
   </w:abstractNum>
-  <w:abstractNum w:abstractNumId="33" w15:restartNumberingAfterBreak="0">
+  <w:abstractNum w:abstractNumId="34" w15:restartNumberingAfterBreak="0">
     <w:nsid w:val="6C886DB5"/>
     <w:multiLevelType w:val="hybridMultilevel"/>
     <w:tmpl w:val="8870B590"/>
@@ -9200,7 +9884,7 @@
       </w:rPr>
     </w:lvl>
   </w:abstractNum>
-  <w:abstractNum w:abstractNumId="34" w15:restartNumberingAfterBreak="0">
+  <w:abstractNum w:abstractNumId="35" w15:restartNumberingAfterBreak="0">
     <w:nsid w:val="72BB50A9"/>
     <w:multiLevelType w:val="hybridMultilevel"/>
     <w:tmpl w:val="6D5CF716"/>
@@ -9313,7 +9997,7 @@
       </w:rPr>
     </w:lvl>
   </w:abstractNum>
-  <w:abstractNum w:abstractNumId="35" w15:restartNumberingAfterBreak="0">
+  <w:abstractNum w:abstractNumId="36" w15:restartNumberingAfterBreak="0">
     <w:nsid w:val="73554DEE"/>
     <w:multiLevelType w:val="hybridMultilevel"/>
     <w:tmpl w:val="E3B6833E"/>
@@ -9426,7 +10110,7 @@
       </w:rPr>
     </w:lvl>
   </w:abstractNum>
-  <w:abstractNum w:abstractNumId="36" w15:restartNumberingAfterBreak="0">
+  <w:abstractNum w:abstractNumId="37" w15:restartNumberingAfterBreak="0">
     <w:nsid w:val="73BC4502"/>
     <w:multiLevelType w:val="hybridMultilevel"/>
     <w:tmpl w:val="329E6890"/>
@@ -9539,7 +10223,7 @@
       </w:rPr>
     </w:lvl>
   </w:abstractNum>
-  <w:abstractNum w:abstractNumId="37" w15:restartNumberingAfterBreak="0">
+  <w:abstractNum w:abstractNumId="38" w15:restartNumberingAfterBreak="0">
     <w:nsid w:val="742C7C78"/>
     <w:multiLevelType w:val="hybridMultilevel"/>
     <w:tmpl w:val="991A07FE"/>
@@ -9652,7 +10336,7 @@
       </w:rPr>
     </w:lvl>
   </w:abstractNum>
-  <w:abstractNum w:abstractNumId="38" w15:restartNumberingAfterBreak="0">
+  <w:abstractNum w:abstractNumId="39" w15:restartNumberingAfterBreak="0">
     <w:nsid w:val="78CB4BDE"/>
     <w:multiLevelType w:val="hybridMultilevel"/>
     <w:tmpl w:val="A5401418"/>
@@ -9765,7 +10449,7 @@
       </w:rPr>
     </w:lvl>
   </w:abstractNum>
-  <w:abstractNum w:abstractNumId="39" w15:restartNumberingAfterBreak="0">
+  <w:abstractNum w:abstractNumId="40" w15:restartNumberingAfterBreak="0">
     <w:nsid w:val="7B3A384E"/>
     <w:multiLevelType w:val="hybridMultilevel"/>
     <w:tmpl w:val="8AE88AEE"/>
@@ -9906,13 +10590,13 @@
     <w:abstractNumId w:val="0"/>
   </w:num>
   <w:num w:numId="10">
-    <w:abstractNumId w:val="22"/>
+    <w:abstractNumId w:val="23"/>
   </w:num>
   <w:num w:numId="11">
-    <w:abstractNumId w:val="27"/>
+    <w:abstractNumId w:val="28"/>
   </w:num>
   <w:num w:numId="12">
-    <w:abstractNumId w:val="23"/>
+    <w:abstractNumId w:val="24"/>
   </w:num>
   <w:num w:numId="13">
     <w:abstractNumId w:val="12"/>
@@ -9921,22 +10605,22 @@
     <w:abstractNumId w:val="10"/>
   </w:num>
   <w:num w:numId="15">
-    <w:abstractNumId w:val="28"/>
+    <w:abstractNumId w:val="29"/>
   </w:num>
   <w:num w:numId="16">
     <w:abstractNumId w:val="9"/>
   </w:num>
   <w:num w:numId="17">
-    <w:abstractNumId w:val="20"/>
+    <w:abstractNumId w:val="21"/>
   </w:num>
   <w:num w:numId="18">
-    <w:abstractNumId w:val="35"/>
+    <w:abstractNumId w:val="36"/>
   </w:num>
   <w:num w:numId="19">
-    <w:abstractNumId w:val="36"/>
+    <w:abstractNumId w:val="37"/>
   </w:num>
   <w:num w:numId="20">
-    <w:abstractNumId w:val="38"/>
+    <w:abstractNumId w:val="39"/>
   </w:num>
   <w:num w:numId="21">
     <w:abstractNumId w:val="11"/>
@@ -9948,7 +10632,7 @@
     <w:abstractNumId w:val="17"/>
   </w:num>
   <w:num w:numId="24">
-    <w:abstractNumId w:val="30"/>
+    <w:abstractNumId w:val="31"/>
   </w:num>
   <w:num w:numId="25">
     <w:abstractNumId w:val="14"/>
@@ -9957,46 +10641,49 @@
     <w:abstractNumId w:val="13"/>
   </w:num>
   <w:num w:numId="27">
-    <w:abstractNumId w:val="21"/>
+    <w:abstractNumId w:val="22"/>
   </w:num>
   <w:num w:numId="28">
-    <w:abstractNumId w:val="25"/>
+    <w:abstractNumId w:val="26"/>
   </w:num>
   <w:num w:numId="29">
     <w:abstractNumId w:val="19"/>
   </w:num>
   <w:num w:numId="30">
-    <w:abstractNumId w:val="26"/>
+    <w:abstractNumId w:val="27"/>
   </w:num>
   <w:num w:numId="31">
-    <w:abstractNumId w:val="32"/>
+    <w:abstractNumId w:val="33"/>
   </w:num>
   <w:num w:numId="32">
-    <w:abstractNumId w:val="39"/>
+    <w:abstractNumId w:val="40"/>
   </w:num>
   <w:num w:numId="33">
-    <w:abstractNumId w:val="34"/>
+    <w:abstractNumId w:val="35"/>
   </w:num>
   <w:num w:numId="34">
     <w:abstractNumId w:val="16"/>
   </w:num>
   <w:num w:numId="35">
-    <w:abstractNumId w:val="33"/>
+    <w:abstractNumId w:val="34"/>
   </w:num>
   <w:num w:numId="36">
     <w:abstractNumId w:val="15"/>
   </w:num>
   <w:num w:numId="37">
-    <w:abstractNumId w:val="31"/>
+    <w:abstractNumId w:val="32"/>
   </w:num>
   <w:num w:numId="38">
-    <w:abstractNumId w:val="24"/>
+    <w:abstractNumId w:val="25"/>
   </w:num>
   <w:num w:numId="39">
-    <w:abstractNumId w:val="29"/>
+    <w:abstractNumId w:val="30"/>
   </w:num>
   <w:num w:numId="40">
-    <w:abstractNumId w:val="37"/>
+    <w:abstractNumId w:val="38"/>
+  </w:num>
+  <w:num w:numId="41">
+    <w:abstractNumId w:val="20"/>
   </w:num>
 </w:numbering>
 </file>
@@ -10622,6 +11309,7 @@
   <w:style w:type="character" w:default="1" w:styleId="DefaultParagraphFont">
     <w:name w:val="Default Paragraph Font"/>
     <w:uiPriority w:val="1"/>
+    <w:semiHidden/>
     <w:unhideWhenUsed/>
   </w:style>
   <w:style w:type="table" w:default="1" w:styleId="TableNormal">

</xml_diff>